<commit_message>
checkout op ontwerp document. plan van aanpak toegevoegd.
</commit_message>
<xml_diff>
--- a/documentatie/Ontwerpdocument.docx
+++ b/documentatie/Ontwerpdocument.docx
@@ -135,7 +135,7 @@
                                         <w:sz w:val="48"/>
                                         <w:szCs w:val="48"/>
                                       </w:rPr>
-                                      <w:t xml:space="preserve"> 1.0</w:t>
+                                      <w:t xml:space="preserve"> 1.1</w:t>
                                     </w:r>
                                   </w:p>
                                 </w:txbxContent>
@@ -798,7 +798,7 @@
                                   <w:sz w:val="48"/>
                                   <w:szCs w:val="48"/>
                                 </w:rPr>
-                                <w:t xml:space="preserve"> 1.0</w:t>
+                                <w:t xml:space="preserve"> 1.1</w:t>
                               </w:r>
                             </w:p>
                           </w:txbxContent>
@@ -1186,6 +1186,12 @@
                 <w:spacing w:val="-3"/>
               </w:rPr>
             </w:pPr>
+            <w:r>
+              <w:rPr>
+                <w:spacing w:val="-3"/>
+              </w:rPr>
+              <w:t>2-12-2015</w:t>
+            </w:r>
           </w:p>
         </w:tc>
         <w:tc>
@@ -1198,6 +1204,12 @@
                 <w:spacing w:val="-3"/>
               </w:rPr>
             </w:pPr>
+            <w:r>
+              <w:rPr>
+                <w:spacing w:val="-3"/>
+              </w:rPr>
+              <w:t>1.1</w:t>
+            </w:r>
           </w:p>
         </w:tc>
         <w:tc>
@@ -1210,6 +1222,12 @@
                 <w:spacing w:val="-3"/>
               </w:rPr>
             </w:pPr>
+            <w:r>
+              <w:rPr>
+                <w:spacing w:val="-3"/>
+              </w:rPr>
+              <w:t>Start oefen LP</w:t>
+            </w:r>
           </w:p>
         </w:tc>
         <w:tc>
@@ -1222,6 +1240,12 @@
                 <w:spacing w:val="-3"/>
               </w:rPr>
             </w:pPr>
+            <w:r>
+              <w:rPr>
+                <w:spacing w:val="-3"/>
+              </w:rPr>
+              <w:t>Lars</w:t>
+            </w:r>
           </w:p>
         </w:tc>
       </w:tr>
@@ -1372,16 +1396,25 @@
           <w:tcPr>
             <w:tcW w:w="1559" w:type="dxa"/>
           </w:tcPr>
-          <w:p/>
+          <w:p>
+            <w:r>
+              <w:t>2-12-2015</w:t>
+            </w:r>
+          </w:p>
         </w:tc>
         <w:tc>
           <w:tcPr>
             <w:tcW w:w="5670" w:type="dxa"/>
           </w:tcPr>
           <w:p>
-            <w:r>
-              <w:t>hyperlink</w:t>
-            </w:r>
+            <w:hyperlink r:id="rId9" w:history="1">
+              <w:r>
+                <w:rPr>
+                  <w:rStyle w:val="Hyperlink"/>
+                </w:rPr>
+                <w:t>hyperlink</w:t>
+              </w:r>
+            </w:hyperlink>
           </w:p>
         </w:tc>
       </w:tr>
@@ -1400,16 +1433,25 @@
           <w:tcPr>
             <w:tcW w:w="1559" w:type="dxa"/>
           </w:tcPr>
-          <w:p/>
+          <w:p>
+            <w:r>
+              <w:t>2-12-2015</w:t>
+            </w:r>
+          </w:p>
         </w:tc>
         <w:tc>
           <w:tcPr>
             <w:tcW w:w="5670" w:type="dxa"/>
           </w:tcPr>
           <w:p>
-            <w:r>
-              <w:t>hyperlink</w:t>
-            </w:r>
+            <w:hyperlink r:id="rId10" w:history="1">
+              <w:r>
+                <w:rPr>
+                  <w:rStyle w:val="Hyperlink"/>
+                </w:rPr>
+                <w:t>hyperlink</w:t>
+              </w:r>
+            </w:hyperlink>
           </w:p>
         </w:tc>
       </w:tr>
@@ -1417,6 +1459,13 @@
     <w:p/>
     <w:sdt>
       <w:sdtPr>
+        <w:rPr>
+          <w:caps w:val="0"/>
+          <w:color w:val="auto"/>
+          <w:spacing w:val="0"/>
+          <w:sz w:val="20"/>
+          <w:szCs w:val="20"/>
+        </w:rPr>
         <w:id w:val="1519348307"/>
         <w:docPartObj>
           <w:docPartGallery w:val="Table of Contents"/>
@@ -1427,11 +1476,6 @@
         <w:rPr>
           <w:b/>
           <w:bCs/>
-          <w:caps w:val="0"/>
-          <w:color w:val="auto"/>
-          <w:spacing w:val="0"/>
-          <w:sz w:val="20"/>
-          <w:szCs w:val="20"/>
         </w:rPr>
       </w:sdtEndPr>
       <w:sdtContent>
@@ -2144,142 +2188,460 @@
       <w:pPr>
         <w:pStyle w:val="Kop1"/>
       </w:pPr>
-      <w:bookmarkStart w:id="8" w:name="_Toc436727895"/>
-      <w:bookmarkStart w:id="9" w:name="_Toc436728154"/>
-      <w:bookmarkStart w:id="10" w:name="_Toc423024996"/>
+      <w:bookmarkStart w:id="8" w:name="_Toc423024996"/>
+      <w:bookmarkStart w:id="9" w:name="_Toc436727895"/>
+      <w:bookmarkStart w:id="10" w:name="_Toc436728154"/>
       <w:r>
         <w:lastRenderedPageBreak/>
         <w:t>Inleiding</w:t>
       </w:r>
+      <w:bookmarkEnd w:id="8"/>
+    </w:p>
+    <w:p>
+      <w:r>
+        <w:t>Als tweede fasering van de live performance gaan we door middel van de analyse een ontwerp opstellen. In dit ontwerp zal er onder meer een klassendiagram(software), een entiteit relatie diagram(</w:t>
+      </w:r>
+      <w:r>
+        <w:t>ERD</w:t>
+      </w:r>
+      <w:r>
+        <w:t>), relationeel databaseontwerp en een algemene architectuur opgesteld worden. Zodat in de volgende fase in een overzichtelijke wijze de probleem oplossing tot stand gebracht kan worden.</w:t>
+      </w:r>
+    </w:p>
+    <w:p>
+      <w:pPr>
+        <w:pStyle w:val="Kop2"/>
+      </w:pPr>
+      <w:bookmarkStart w:id="11" w:name="_Toc436727898"/>
+      <w:bookmarkStart w:id="12" w:name="_Toc436728157"/>
+      <w:bookmarkStart w:id="13" w:name="_Toc436728250"/>
+      <w:bookmarkStart w:id="14" w:name="_Toc436730104"/>
+      <w:bookmarkStart w:id="15" w:name="_Toc436831408"/>
+      <w:bookmarkEnd w:id="9"/>
       <w:bookmarkEnd w:id="10"/>
-    </w:p>
-    <w:p>
-      <w:r>
-        <w:t>Als tweede fasering van de live performance gaan we door middel van de analyse een ontwerp opstellen. In dit ontwerp zal er onder meer een klassendiagram(software), een entiteit relatie diagram(</w:t>
-      </w:r>
-      <w:r>
-        <w:t>ERD</w:t>
-      </w:r>
-      <w:r>
-        <w:t>), relationeel databaseontwerp en een algemene architectuur opgesteld worden. Zodat in de volgende fase in een overzichtelijke wijze de probleem oplossing tot stand gebracht kan worden.</w:t>
-      </w:r>
-    </w:p>
-    <w:p>
-      <w:r>
-        <w:t xml:space="preserve">Alle afbeeldingen zullen nogmaals te vinden zijn in de map ‘Bijlagen’. </w:t>
+      <w:r>
+        <w:t>Productaanleiding</w:t>
+      </w:r>
+      <w:bookmarkEnd w:id="13"/>
+      <w:bookmarkEnd w:id="14"/>
+      <w:bookmarkEnd w:id="15"/>
+    </w:p>
+    <w:p>
+      <w:r>
+        <w:t xml:space="preserve">Sinterklaas zorgt elk jaar voor het </w:t>
+      </w:r>
+      <w:proofErr w:type="spellStart"/>
+      <w:r>
+        <w:t>beorgen</w:t>
+      </w:r>
+      <w:proofErr w:type="spellEnd"/>
+      <w:r>
+        <w:t xml:space="preserve"> van de cadeautjes bij alle kinderen. Dit gaat elk jaar goed maar de Sint zou dit graag iets vlotter laten verlopen. Daarom heeft hij bedacht dat een “</w:t>
+      </w:r>
+      <w:proofErr w:type="spellStart"/>
+      <w:r>
+        <w:t>PietenPlanner</w:t>
+      </w:r>
+      <w:proofErr w:type="spellEnd"/>
+      <w:r>
+        <w:t xml:space="preserve">”, zoals hij het noemt, een uitkomst zou bieden. </w:t>
+      </w:r>
+    </w:p>
+    <w:p>
+      <w:r>
+        <w:rPr>
+          <w:rFonts w:cs="LucidaSans"/>
+        </w:rPr>
+        <w:t>Met deze planner heeft de Sint voor ogen dat hij, gegeven een gemeente in Nederland, op eenvoudige</w:t>
+      </w:r>
+      <w:r>
+        <w:rPr>
+          <w:rFonts w:cs="LucidaSans"/>
+        </w:rPr>
+        <w:t xml:space="preserve"> </w:t>
+      </w:r>
+      <w:r>
+        <w:rPr>
+          <w:rFonts w:cs="LucidaSans"/>
+        </w:rPr>
+        <w:t>wijze de benodigde Pieten kan bepalen. Hij heeft natuurlijk de beschikking over de gegevens van alle</w:t>
+      </w:r>
+      <w:r>
+        <w:rPr>
+          <w:rFonts w:cs="LucidaSans"/>
+        </w:rPr>
+        <w:t xml:space="preserve"> </w:t>
+      </w:r>
+      <w:r>
+        <w:rPr>
+          <w:rFonts w:cs="LucidaSans"/>
+        </w:rPr>
+        <w:t>kinderen en gemeenten in Nederland. Wat hij hieraan wil koppelen is een categorie van cadeaus welke</w:t>
+      </w:r>
+      <w:r>
+        <w:rPr>
+          <w:rFonts w:cs="LucidaSans"/>
+        </w:rPr>
+        <w:t xml:space="preserve"> </w:t>
+      </w:r>
+      <w:r>
+        <w:rPr>
+          <w:rFonts w:cs="LucidaSans"/>
+        </w:rPr>
+        <w:t>van toepassing is op een gemeente. Op basis van deze gegevens moet het mogelijk zijn om een</w:t>
+      </w:r>
+      <w:r>
+        <w:rPr>
+          <w:rFonts w:cs="LucidaSans"/>
+        </w:rPr>
+        <w:t xml:space="preserve"> </w:t>
+      </w:r>
+      <w:r>
+        <w:rPr>
+          <w:rFonts w:cs="LucidaSans"/>
+        </w:rPr>
+        <w:t xml:space="preserve">zogenoemde "Pieten </w:t>
+      </w:r>
+      <w:proofErr w:type="spellStart"/>
+      <w:r>
+        <w:rPr>
+          <w:rFonts w:cs="LucidaSans"/>
+        </w:rPr>
+        <w:t>Posse</w:t>
+      </w:r>
+      <w:proofErr w:type="spellEnd"/>
+      <w:r>
+        <w:rPr>
+          <w:rFonts w:cs="LucidaSans"/>
+        </w:rPr>
+        <w:t xml:space="preserve">" samen te stellen. Deze gaan dan, al dan niet vergezeld door de </w:t>
+      </w:r>
+      <w:proofErr w:type="spellStart"/>
+      <w:r>
+        <w:rPr>
+          <w:rFonts w:cs="LucidaSans"/>
+        </w:rPr>
+        <w:t>WegwijsPiet</w:t>
+      </w:r>
+      <w:proofErr w:type="spellEnd"/>
+      <w:r>
+        <w:rPr>
+          <w:rFonts w:cs="LucidaSans"/>
+        </w:rPr>
+        <w:t>,</w:t>
+      </w:r>
+      <w:r>
+        <w:rPr>
+          <w:rFonts w:cs="LucidaSans"/>
+        </w:rPr>
+        <w:t xml:space="preserve"> </w:t>
+      </w:r>
+      <w:r>
+        <w:rPr>
+          <w:rFonts w:cs="LucidaSans"/>
+        </w:rPr>
+        <w:t>op stap.</w:t>
+      </w:r>
+    </w:p>
+    <w:p>
+      <w:pPr>
+        <w:pStyle w:val="Kop2"/>
+      </w:pPr>
+      <w:bookmarkStart w:id="16" w:name="_Toc436727896"/>
+      <w:bookmarkStart w:id="17" w:name="_Toc436728251"/>
+      <w:bookmarkStart w:id="18" w:name="_Toc436730105"/>
+      <w:bookmarkStart w:id="19" w:name="_Toc436831409"/>
+      <w:r>
+        <w:t>Bedrijf</w:t>
+      </w:r>
+      <w:bookmarkEnd w:id="16"/>
+      <w:bookmarkEnd w:id="17"/>
+      <w:bookmarkEnd w:id="18"/>
+      <w:bookmarkEnd w:id="19"/>
+    </w:p>
+    <w:p>
+      <w:r>
+        <w:t xml:space="preserve">Het bedrijf van de Sint brengt op 5 december pakjes rond in Nederland. Hij zorgt dat in de nacht van 5 december alle kinderen iets leuks krijgen dat op hun verlanglijstje staat. </w:t>
+      </w:r>
+    </w:p>
+    <w:p>
+      <w:pPr>
+        <w:pStyle w:val="Kop2"/>
+      </w:pPr>
+      <w:bookmarkStart w:id="20" w:name="_Toc436727897"/>
+      <w:bookmarkStart w:id="21" w:name="_Toc436728252"/>
+      <w:bookmarkStart w:id="22" w:name="_Toc436730106"/>
+      <w:bookmarkStart w:id="23" w:name="_Toc436831410"/>
+      <w:r>
+        <w:t>Opdrachtgever</w:t>
+      </w:r>
+      <w:bookmarkEnd w:id="20"/>
+      <w:bookmarkEnd w:id="21"/>
+      <w:bookmarkEnd w:id="22"/>
+      <w:bookmarkEnd w:id="23"/>
+    </w:p>
+    <w:p>
+      <w:r>
+        <w:t>Sint Nicolaas is de opdrachtgever. Wie kent hem niet.</w:t>
       </w:r>
     </w:p>
     <w:p>
       <w:pPr>
         <w:pStyle w:val="Kop1"/>
       </w:pPr>
-      <w:r>
-        <w:t>Productaanleiding</w:t>
-      </w:r>
-      <w:bookmarkEnd w:id="8"/>
-      <w:bookmarkEnd w:id="9"/>
-    </w:p>
-    <w:p>
-      <w:r>
-        <w:rPr>
-          <w:highlight w:val="yellow"/>
-        </w:rPr>
-        <w:t>Aanleiding to</w:t>
-      </w:r>
-      <w:r>
-        <w:rPr>
-          <w:highlight w:val="yellow"/>
-        </w:rPr>
-        <w:t>t</w:t>
-      </w:r>
-      <w:r>
-        <w:rPr>
-          <w:highlight w:val="yellow"/>
-        </w:rPr>
-        <w:t xml:space="preserve"> product en idee. Concept over het product zelf.</w:t>
-      </w:r>
-    </w:p>
-    <w:p>
-      <w:pPr>
-        <w:pStyle w:val="Kop2"/>
-      </w:pPr>
-      <w:bookmarkStart w:id="11" w:name="_Toc436727896"/>
-      <w:bookmarkStart w:id="12" w:name="_Toc436728155"/>
-      <w:r>
-        <w:t>Bedrijf</w:t>
-      </w:r>
+      <w:bookmarkStart w:id="24" w:name="_Toc436728253"/>
+      <w:bookmarkStart w:id="25" w:name="_Toc436730107"/>
+      <w:bookmarkStart w:id="26" w:name="_Toc436831411"/>
       <w:bookmarkEnd w:id="11"/>
       <w:bookmarkEnd w:id="12"/>
-    </w:p>
-    <w:p>
-      <w:r>
-        <w:rPr>
-          <w:highlight w:val="yellow"/>
-        </w:rPr>
-        <w:t>Indien van toepassing, uitleg over het bedrijf</w:t>
-      </w:r>
-    </w:p>
-    <w:p>
-      <w:pPr>
-        <w:pStyle w:val="Kop2"/>
-      </w:pPr>
-      <w:bookmarkStart w:id="13" w:name="_Toc436727897"/>
-      <w:bookmarkStart w:id="14" w:name="_Toc436728156"/>
-      <w:r>
-        <w:t>Opdrachtgever</w:t>
-      </w:r>
-      <w:bookmarkEnd w:id="13"/>
-      <w:bookmarkEnd w:id="14"/>
-    </w:p>
-    <w:p>
-      <w:r>
-        <w:rPr>
-          <w:highlight w:val="yellow"/>
-        </w:rPr>
-        <w:t>Indien van toepassing, uitleg over de opdrachtgever.</w:t>
-      </w:r>
-    </w:p>
-    <w:p>
-      <w:pPr>
-        <w:pStyle w:val="Kop1"/>
-      </w:pPr>
-      <w:bookmarkStart w:id="15" w:name="_Toc436727898"/>
-      <w:bookmarkStart w:id="16" w:name="_Toc436728157"/>
       <w:r>
         <w:t>Doel en product</w:t>
       </w:r>
-      <w:bookmarkEnd w:id="15"/>
-      <w:bookmarkEnd w:id="16"/>
-    </w:p>
-    <w:p>
-      <w:r>
-        <w:rPr>
-          <w:highlight w:val="yellow"/>
-        </w:rPr>
-        <w:t>Verdere conceptuitleg</w:t>
-      </w:r>
-    </w:p>
-    <w:p>
-      <w:r>
-        <w:br w:type="page"/>
-      </w:r>
-    </w:p>
-    <w:p>
-      <w:pPr>
-        <w:pStyle w:val="Titel"/>
-      </w:pPr>
-      <w:r>
-        <w:lastRenderedPageBreak/>
-        <w:t>Begrippen</w:t>
-      </w:r>
-    </w:p>
-    <w:p>
-      <w:r>
-        <w:rPr>
-          <w:highlight w:val="yellow"/>
-        </w:rPr>
-        <w:t>Hier komt een lijst van alle gebruikte begrippen en de uitleg ervan te staan.</w:t>
-      </w:r>
+      <w:bookmarkEnd w:id="24"/>
+      <w:bookmarkEnd w:id="25"/>
+      <w:bookmarkEnd w:id="26"/>
+    </w:p>
+    <w:p>
+      <w:pPr>
+        <w:autoSpaceDE w:val="0"/>
+        <w:autoSpaceDN w:val="0"/>
+        <w:adjustRightInd w:val="0"/>
+        <w:spacing w:before="0" w:after="0" w:line="240" w:lineRule="auto"/>
+        <w:rPr>
+          <w:rFonts w:cs="LucidaSans"/>
+        </w:rPr>
+      </w:pPr>
+    </w:p>
+    <w:p>
+      <w:pPr>
+        <w:autoSpaceDE w:val="0"/>
+        <w:autoSpaceDN w:val="0"/>
+        <w:adjustRightInd w:val="0"/>
+        <w:spacing w:before="0" w:after="0" w:line="240" w:lineRule="auto"/>
+        <w:rPr>
+          <w:rFonts w:cs="LucidaSans"/>
+        </w:rPr>
+      </w:pPr>
+      <w:r>
+        <w:rPr>
+          <w:rFonts w:cs="LucidaSans"/>
+        </w:rPr>
+        <w:t xml:space="preserve">Op elke gemeente moet een cadeau categorie gekoppeld worden. Hiermee moet een groep pieten samengesteld kunnen worden en eventueel een </w:t>
+      </w:r>
+      <w:proofErr w:type="spellStart"/>
+      <w:r>
+        <w:rPr>
+          <w:rFonts w:cs="LucidaSans"/>
+        </w:rPr>
+        <w:t>WegwijsPiet</w:t>
+      </w:r>
+      <w:proofErr w:type="spellEnd"/>
+      <w:r>
+        <w:rPr>
+          <w:rFonts w:cs="LucidaSans"/>
+        </w:rPr>
+        <w:t xml:space="preserve">. </w:t>
+      </w:r>
+    </w:p>
+    <w:p>
+      <w:pPr>
+        <w:autoSpaceDE w:val="0"/>
+        <w:autoSpaceDN w:val="0"/>
+        <w:adjustRightInd w:val="0"/>
+        <w:spacing w:before="0" w:after="0" w:line="240" w:lineRule="auto"/>
+        <w:rPr>
+          <w:rFonts w:cs="LucidaSans"/>
+        </w:rPr>
+      </w:pPr>
+      <w:r>
+        <w:rPr>
+          <w:rFonts w:cs="LucidaSans"/>
+        </w:rPr>
+        <w:t xml:space="preserve">Als de afstand tot de thuisbasis meer dan 25 kilometer is, moet er een </w:t>
+      </w:r>
+      <w:proofErr w:type="spellStart"/>
+      <w:r>
+        <w:rPr>
+          <w:rFonts w:cs="LucidaSans"/>
+        </w:rPr>
+        <w:t>WegwijsPiet</w:t>
+      </w:r>
+      <w:proofErr w:type="spellEnd"/>
+      <w:r>
+        <w:rPr>
+          <w:rFonts w:cs="LucidaSans"/>
+        </w:rPr>
+        <w:t xml:space="preserve"> bij zijn.</w:t>
+      </w:r>
+    </w:p>
+    <w:p>
+      <w:pPr>
+        <w:autoSpaceDE w:val="0"/>
+        <w:autoSpaceDN w:val="0"/>
+        <w:adjustRightInd w:val="0"/>
+        <w:spacing w:before="0" w:after="0" w:line="240" w:lineRule="auto"/>
+        <w:rPr>
+          <w:rFonts w:cs="LucidaSans"/>
+        </w:rPr>
+      </w:pPr>
+      <w:r>
+        <w:rPr>
+          <w:rFonts w:cs="LucidaSans"/>
+        </w:rPr>
+        <w:t>Sinterklaas is dit jaar aangekomen in Meppel, wat dus de thuisbasis van dit jaar zal zijn. Als er meer dan</w:t>
+      </w:r>
+      <w:r>
+        <w:rPr>
+          <w:rFonts w:cs="LucidaSans"/>
+        </w:rPr>
+        <w:t xml:space="preserve"> </w:t>
+      </w:r>
+      <w:r>
+        <w:rPr>
+          <w:rFonts w:cs="LucidaSans"/>
+        </w:rPr>
+        <w:t>10000 kinderen in de gemeente wonen, moeten alle Pieten verdubbeld worden.</w:t>
+      </w:r>
+    </w:p>
+    <w:p>
+      <w:pPr>
+        <w:autoSpaceDE w:val="0"/>
+        <w:autoSpaceDN w:val="0"/>
+        <w:adjustRightInd w:val="0"/>
+        <w:spacing w:before="0" w:after="0" w:line="240" w:lineRule="auto"/>
+        <w:rPr>
+          <w:rFonts w:cs="LucidaSans"/>
+        </w:rPr>
+      </w:pPr>
+      <w:r>
+        <w:rPr>
+          <w:rFonts w:cs="LucidaSans"/>
+        </w:rPr>
+        <w:t xml:space="preserve">Samenstellingen van cadeautypes moet mogelijk zijn en daar moet dus een juiste </w:t>
+      </w:r>
+      <w:proofErr w:type="spellStart"/>
+      <w:r>
+        <w:rPr>
+          <w:rFonts w:cs="LucidaSans"/>
+        </w:rPr>
+        <w:t>Posse</w:t>
+      </w:r>
+      <w:proofErr w:type="spellEnd"/>
+      <w:r>
+        <w:rPr>
+          <w:rFonts w:cs="LucidaSans"/>
+        </w:rPr>
+        <w:t xml:space="preserve"> uit voort komen. </w:t>
+      </w:r>
+      <w:r>
+        <w:rPr>
+          <w:rFonts w:cs="LucidaSans"/>
+        </w:rPr>
+        <w:br/>
+        <w:t>Voor een cadeautype heb je een bepaalde piet met een vaardigheid nodig. Onderstaande vaardigheden zijn bekend.</w:t>
+      </w:r>
+    </w:p>
+    <w:p>
+      <w:pPr>
+        <w:pStyle w:val="Lijstalinea"/>
+        <w:numPr>
+          <w:ilvl w:val="0"/>
+          <w:numId w:val="3"/>
+        </w:numPr>
+        <w:autoSpaceDE w:val="0"/>
+        <w:autoSpaceDN w:val="0"/>
+        <w:adjustRightInd w:val="0"/>
+        <w:spacing w:before="0" w:after="0" w:line="240" w:lineRule="auto"/>
+        <w:rPr>
+          <w:rFonts w:cs="LucidaSans"/>
+        </w:rPr>
+      </w:pPr>
+      <w:r>
+        <w:rPr>
+          <w:rFonts w:cs="LucidaSans"/>
+        </w:rPr>
+        <w:t>Voor het cadeau-type "gedicht", heeft een Piet de rijmvaardigheid nodig.</w:t>
+      </w:r>
+    </w:p>
+    <w:p>
+      <w:pPr>
+        <w:pStyle w:val="Lijstalinea"/>
+        <w:numPr>
+          <w:ilvl w:val="0"/>
+          <w:numId w:val="3"/>
+        </w:numPr>
+        <w:autoSpaceDE w:val="0"/>
+        <w:autoSpaceDN w:val="0"/>
+        <w:adjustRightInd w:val="0"/>
+        <w:spacing w:before="0" w:after="0" w:line="240" w:lineRule="auto"/>
+        <w:rPr>
+          <w:rFonts w:cs="LucidaSans"/>
+        </w:rPr>
+      </w:pPr>
+      <w:r>
+        <w:rPr>
+          <w:rFonts w:cs="LucidaSans"/>
+        </w:rPr>
+        <w:t>Voor het type "digitaal", heeft een Piet de computervaardigheid nodig.</w:t>
+      </w:r>
+    </w:p>
+    <w:p>
+      <w:pPr>
+        <w:pStyle w:val="Lijstalinea"/>
+        <w:numPr>
+          <w:ilvl w:val="0"/>
+          <w:numId w:val="3"/>
+        </w:numPr>
+        <w:autoSpaceDE w:val="0"/>
+        <w:autoSpaceDN w:val="0"/>
+        <w:adjustRightInd w:val="0"/>
+        <w:spacing w:before="0" w:after="0" w:line="240" w:lineRule="auto"/>
+        <w:rPr>
+          <w:rFonts w:cs="LucidaSans"/>
+        </w:rPr>
+      </w:pPr>
+      <w:r>
+        <w:rPr>
+          <w:rFonts w:cs="LucidaSans"/>
+        </w:rPr>
+        <w:t>Voor het type "speelgoed", de creatief vaardigheid.</w:t>
+      </w:r>
+    </w:p>
+    <w:p>
+      <w:pPr>
+        <w:pStyle w:val="Lijstalinea"/>
+        <w:numPr>
+          <w:ilvl w:val="0"/>
+          <w:numId w:val="3"/>
+        </w:numPr>
+        <w:autoSpaceDE w:val="0"/>
+        <w:autoSpaceDN w:val="0"/>
+        <w:adjustRightInd w:val="0"/>
+        <w:spacing w:before="0" w:after="0" w:line="240" w:lineRule="auto"/>
+      </w:pPr>
+      <w:r>
+        <w:rPr>
+          <w:rFonts w:cs="LucidaSans"/>
+        </w:rPr>
+        <w:t>Voor het type "educatief", de vaardigheden computers én creatief.</w:t>
+      </w:r>
+    </w:p>
+    <w:p>
+      <w:pPr>
+        <w:autoSpaceDE w:val="0"/>
+        <w:autoSpaceDN w:val="0"/>
+        <w:adjustRightInd w:val="0"/>
+        <w:spacing w:after="0" w:line="240" w:lineRule="auto"/>
+      </w:pPr>
+      <w:r>
+        <w:t xml:space="preserve">Naast de genoemde types en vaardigheden zijn er nog een tiental meer cadeautypes en een 20tal vaardigheden. </w:t>
+      </w:r>
+      <w:r>
+        <w:br/>
+        <w:t xml:space="preserve">De software moet dus aanpasbaar zijn. </w:t>
+      </w:r>
+    </w:p>
+    <w:p>
       <w:r>
         <w:br w:type="page"/>
       </w:r>
@@ -2291,19 +2653,6 @@
       <w:r>
         <w:lastRenderedPageBreak/>
         <w:t>Architectuur</w:t>
-      </w:r>
-    </w:p>
-    <w:p>
-      <w:pPr>
-        <w:rPr>
-          <w:highlight w:val="yellow"/>
-        </w:rPr>
-      </w:pPr>
-      <w:r>
-        <w:rPr>
-          <w:highlight w:val="yellow"/>
-        </w:rPr>
-        <w:t>Hier komt de architectuur van het volgende te staan:</w:t>
       </w:r>
     </w:p>
     <w:p>
@@ -2313,29 +2662,579 @@
           <w:ilvl w:val="0"/>
           <w:numId w:val="2"/>
         </w:numPr>
-        <w:rPr>
-          <w:highlight w:val="yellow"/>
-        </w:rPr>
-      </w:pPr>
-      <w:r>
-        <w:rPr>
-          <w:highlight w:val="yellow"/>
-        </w:rPr>
-        <w:t xml:space="preserve">De applicatiestructuur (GUI – </w:t>
+      </w:pPr>
+      <w:r>
+        <w:pict>
+          <v:shapetype id="_x0000_t75" coordsize="21600,21600" o:spt="75" o:preferrelative="t" path="m@4@5l@4@11@9@11@9@5xe" filled="f" stroked="f">
+            <v:stroke joinstyle="miter"/>
+            <v:formulas>
+              <v:f eqn="if lineDrawn pixelLineWidth 0"/>
+              <v:f eqn="sum @0 1 0"/>
+              <v:f eqn="sum 0 0 @1"/>
+              <v:f eqn="prod @2 1 2"/>
+              <v:f eqn="prod @3 21600 pixelWidth"/>
+              <v:f eqn="prod @3 21600 pixelHeight"/>
+              <v:f eqn="sum @0 0 1"/>
+              <v:f eqn="prod @6 1 2"/>
+              <v:f eqn="prod @7 21600 pixelWidth"/>
+              <v:f eqn="sum @8 21600 0"/>
+              <v:f eqn="prod @7 21600 pixelHeight"/>
+              <v:f eqn="sum @10 21600 0"/>
+            </v:formulas>
+            <v:path o:extrusionok="f" gradientshapeok="t" o:connecttype="rect"/>
+            <o:lock v:ext="edit" aspectratio="t"/>
+          </v:shapetype>
+          <v:shape id="_x0000_i1025" type="#_x0000_t75" style="width:467.5pt;height:423.35pt">
+            <v:imagedata r:id="rId11" o:title="four tier drawing"/>
+          </v:shape>
+        </w:pict>
+      </w:r>
+      <w:r>
+        <w:br w:type="page"/>
+      </w:r>
+    </w:p>
+    <w:p>
+      <w:pPr>
+        <w:pStyle w:val="Titel"/>
+      </w:pPr>
+      <w:r>
+        <w:lastRenderedPageBreak/>
+        <w:t>ERD en Databaseontwerp</w:t>
+      </w:r>
+    </w:p>
+    <w:p>
+      <w:pPr>
+        <w:pStyle w:val="Kop1"/>
+      </w:pPr>
+      <w:bookmarkStart w:id="27" w:name="_Toc436727899"/>
+      <w:bookmarkStart w:id="28" w:name="_Toc436728158"/>
+      <w:r>
+        <w:t>Praktisch onderdeel</w:t>
+      </w:r>
+      <w:bookmarkEnd w:id="27"/>
+      <w:bookmarkEnd w:id="28"/>
+    </w:p>
+    <w:p>
+      <w:pPr>
+        <w:pStyle w:val="Kop2"/>
+      </w:pPr>
+      <w:bookmarkStart w:id="29" w:name="_Toc436727900"/>
+      <w:bookmarkStart w:id="30" w:name="_Toc436728159"/>
+      <w:r>
+        <w:t>Casebeschrijving</w:t>
+      </w:r>
+      <w:bookmarkEnd w:id="29"/>
+      <w:bookmarkEnd w:id="30"/>
+    </w:p>
+    <w:p>
+      <w:pPr>
+        <w:rPr>
+          <w:highlight w:val="yellow"/>
+        </w:rPr>
+      </w:pPr>
+      <w:r>
+        <w:rPr>
+          <w:highlight w:val="yellow"/>
+        </w:rPr>
+        <w:t>Hier komt een scenario te staan waarin alle tabellen worden genoemd.</w:t>
+      </w:r>
+      <w:r>
+        <w:rPr>
+          <w:highlight w:val="yellow"/>
+        </w:rPr>
+        <w:t xml:space="preserve"> Het scenario van het analysedocument kan hiervoor worden gebruikt, mits deze voldoende informat</w:t>
+      </w:r>
+      <w:bookmarkStart w:id="31" w:name="_GoBack"/>
+      <w:bookmarkEnd w:id="31"/>
+      <w:r>
+        <w:rPr>
+          <w:highlight w:val="yellow"/>
+        </w:rPr>
+        <w:t>ie over de tabellen geeft.</w:t>
+      </w:r>
+      <w:r>
+        <w:rPr>
+          <w:highlight w:val="yellow"/>
+        </w:rPr>
+        <w:t xml:space="preserve"> Eg.</w:t>
+      </w:r>
+    </w:p>
+    <w:p>
+      <w:r>
+        <w:rPr>
+          <w:highlight w:val="yellow"/>
+        </w:rPr>
+        <w:t xml:space="preserve">Een </w:t>
+      </w:r>
+      <w:r>
+        <w:rPr>
+          <w:b/>
+          <w:highlight w:val="yellow"/>
+        </w:rPr>
+        <w:t>klant</w:t>
+      </w:r>
+      <w:r>
+        <w:rPr>
+          <w:highlight w:val="yellow"/>
+        </w:rPr>
+        <w:t xml:space="preserve"> komt een </w:t>
+      </w:r>
+      <w:r>
+        <w:rPr>
+          <w:b/>
+          <w:highlight w:val="yellow"/>
+        </w:rPr>
+        <w:t>winkel</w:t>
+      </w:r>
+      <w:r>
+        <w:rPr>
+          <w:highlight w:val="yellow"/>
+        </w:rPr>
+        <w:t xml:space="preserve"> binnen en koopt 15 peren. (Peren, dus </w:t>
+      </w:r>
+      <w:r>
+        <w:rPr>
+          <w:b/>
+          <w:highlight w:val="yellow"/>
+        </w:rPr>
+        <w:t>product</w:t>
+      </w:r>
+      <w:r>
+        <w:rPr>
+          <w:highlight w:val="yellow"/>
+        </w:rPr>
+        <w:t>)</w:t>
+      </w:r>
+    </w:p>
+    <w:p>
+      <w:pPr>
+        <w:rPr>
+          <w:b/>
+        </w:rPr>
+      </w:pPr>
+    </w:p>
+    <w:p>
+      <w:pPr>
+        <w:pStyle w:val="Kop1"/>
+      </w:pPr>
+      <w:bookmarkStart w:id="32" w:name="_Toc436727901"/>
+      <w:bookmarkStart w:id="33" w:name="_Toc436728160"/>
+      <w:r>
+        <w:t>Theoretisch onderdeel</w:t>
+      </w:r>
+      <w:bookmarkEnd w:id="32"/>
+      <w:bookmarkEnd w:id="33"/>
+      <w:r>
+        <w:t xml:space="preserve"> (toelichting)</w:t>
+      </w:r>
+    </w:p>
+    <w:p>
+      <w:pPr>
+        <w:rPr>
+          <w:highlight w:val="yellow"/>
+        </w:rPr>
+      </w:pPr>
+      <w:r>
+        <w:rPr>
+          <w:highlight w:val="yellow"/>
+        </w:rPr>
+        <w:t xml:space="preserve">De verwoording naar tabellen en </w:t>
       </w:r>
       <w:proofErr w:type="spellStart"/>
       <w:r>
         <w:rPr>
           <w:highlight w:val="yellow"/>
         </w:rPr>
-        <w:t>Admin</w:t>
+        <w:t>keys</w:t>
       </w:r>
       <w:proofErr w:type="spellEnd"/>
       <w:r>
         <w:rPr>
           <w:highlight w:val="yellow"/>
         </w:rPr>
-        <w:t xml:space="preserve"> – Klassen – Database)</w:t>
+        <w:t>. Hierbij kan mogelijk ook een snelle ERD worden toegevoegd. Dit is de basis voor het ERD en database-ontwerp, waarbij dit onderdeel niet definitief hoeft te zijn.</w:t>
+      </w:r>
+    </w:p>
+    <w:p>
+      <w:pPr>
+        <w:rPr>
+          <w:color w:val="808080" w:themeColor="background1" w:themeShade="80"/>
+          <w:highlight w:val="yellow"/>
+        </w:rPr>
+      </w:pPr>
+      <w:r>
+        <w:rPr>
+          <w:b/>
+          <w:highlight w:val="yellow"/>
+        </w:rPr>
+        <w:t>LEGENDA</w:t>
+      </w:r>
+      <w:r>
+        <w:rPr>
+          <w:highlight w:val="yellow"/>
+        </w:rPr>
+        <w:t xml:space="preserve">: </w:t>
+      </w:r>
+      <w:proofErr w:type="spellStart"/>
+      <w:r>
+        <w:rPr>
+          <w:highlight w:val="yellow"/>
+          <w:u w:val="single"/>
+        </w:rPr>
+        <w:t>Primary</w:t>
+      </w:r>
+      <w:proofErr w:type="spellEnd"/>
+      <w:r>
+        <w:rPr>
+          <w:highlight w:val="yellow"/>
+          <w:u w:val="single"/>
+        </w:rPr>
+        <w:t xml:space="preserve"> </w:t>
+      </w:r>
+      <w:proofErr w:type="spellStart"/>
+      <w:r>
+        <w:rPr>
+          <w:highlight w:val="yellow"/>
+          <w:u w:val="single"/>
+        </w:rPr>
+        <w:t>key</w:t>
+      </w:r>
+      <w:proofErr w:type="spellEnd"/>
+      <w:r>
+        <w:rPr>
+          <w:highlight w:val="yellow"/>
+        </w:rPr>
+        <w:t xml:space="preserve">, </w:t>
+      </w:r>
+      <w:r>
+        <w:rPr>
+          <w:i/>
+          <w:highlight w:val="yellow"/>
+        </w:rPr>
+        <w:t>&lt;</w:t>
+      </w:r>
+      <w:proofErr w:type="spellStart"/>
+      <w:r>
+        <w:rPr>
+          <w:i/>
+          <w:highlight w:val="yellow"/>
+        </w:rPr>
+        <w:t>Foreign</w:t>
+      </w:r>
+      <w:proofErr w:type="spellEnd"/>
+      <w:r>
+        <w:rPr>
+          <w:i/>
+          <w:highlight w:val="yellow"/>
+        </w:rPr>
+        <w:t xml:space="preserve"> </w:t>
+      </w:r>
+      <w:proofErr w:type="spellStart"/>
+      <w:r>
+        <w:rPr>
+          <w:i/>
+          <w:highlight w:val="yellow"/>
+        </w:rPr>
+        <w:t>Key</w:t>
+      </w:r>
+      <w:proofErr w:type="spellEnd"/>
+      <w:r>
+        <w:rPr>
+          <w:i/>
+          <w:highlight w:val="yellow"/>
+        </w:rPr>
+        <w:t>&gt;</w:t>
+      </w:r>
+      <w:r>
+        <w:rPr>
+          <w:highlight w:val="yellow"/>
+        </w:rPr>
+        <w:t xml:space="preserve">, Vereist, </w:t>
+      </w:r>
+      <w:r>
+        <w:rPr>
+          <w:color w:val="808080" w:themeColor="background1" w:themeShade="80"/>
+          <w:highlight w:val="yellow"/>
+        </w:rPr>
+        <w:t>Optioneel</w:t>
+      </w:r>
+      <w:r>
+        <w:rPr>
+          <w:highlight w:val="yellow"/>
+        </w:rPr>
+        <w:t>.</w:t>
+      </w:r>
+    </w:p>
+    <w:p>
+      <w:pPr>
+        <w:rPr>
+          <w:b/>
+          <w:highlight w:val="yellow"/>
+        </w:rPr>
+      </w:pPr>
+    </w:p>
+    <w:p>
+      <w:pPr>
+        <w:rPr>
+          <w:b/>
+          <w:highlight w:val="yellow"/>
+        </w:rPr>
+      </w:pPr>
+      <w:r>
+        <w:rPr>
+          <w:b/>
+          <w:highlight w:val="yellow"/>
+        </w:rPr>
+        <w:t>Tabelnaam</w:t>
+      </w:r>
+      <w:r>
+        <w:rPr>
+          <w:b/>
+          <w:highlight w:val="yellow"/>
+        </w:rPr>
+        <w:t>;</w:t>
+      </w:r>
+    </w:p>
+    <w:p>
+      <w:pPr>
+        <w:pStyle w:val="Geenafstand"/>
+        <w:ind w:left="1440" w:hanging="1440"/>
+        <w:rPr>
+          <w:highlight w:val="yellow"/>
+          <w:lang w:val="nl-NL"/>
+        </w:rPr>
+      </w:pPr>
+      <w:r>
+        <w:rPr>
+          <w:highlight w:val="yellow"/>
+          <w:lang w:val="nl-NL"/>
+        </w:rPr>
+        <w:t>Kolomnaam</w:t>
+      </w:r>
+      <w:r>
+        <w:rPr>
+          <w:highlight w:val="yellow"/>
+          <w:lang w:val="nl-NL"/>
+        </w:rPr>
+        <w:t xml:space="preserve"> </w:t>
+      </w:r>
+      <w:r>
+        <w:rPr>
+          <w:highlight w:val="yellow"/>
+          <w:lang w:val="nl-NL"/>
+        </w:rPr>
+        <w:tab/>
+        <w:t>(</w:t>
+      </w:r>
+      <w:r>
+        <w:rPr>
+          <w:highlight w:val="yellow"/>
+          <w:lang w:val="nl-NL"/>
+        </w:rPr>
+        <w:t>Rij, rij, rij, rij</w:t>
+      </w:r>
+      <w:r>
+        <w:rPr>
+          <w:highlight w:val="yellow"/>
+          <w:lang w:val="nl-NL"/>
+        </w:rPr>
+        <w:t>)</w:t>
+      </w:r>
+    </w:p>
+    <w:p>
+      <w:pPr>
+        <w:pStyle w:val="Geenafstand"/>
+        <w:rPr>
+          <w:highlight w:val="yellow"/>
+          <w:lang w:val="nl-NL"/>
+        </w:rPr>
+      </w:pPr>
+    </w:p>
+    <w:p>
+      <w:pPr>
+        <w:pStyle w:val="Geenafstand"/>
+        <w:rPr>
+          <w:highlight w:val="yellow"/>
+          <w:lang w:val="nl-NL"/>
+        </w:rPr>
+      </w:pPr>
+      <w:r>
+        <w:rPr>
+          <w:highlight w:val="yellow"/>
+          <w:lang w:val="nl-NL"/>
+        </w:rPr>
+        <w:t>Kolomnaam</w:t>
+      </w:r>
+      <w:r>
+        <w:rPr>
+          <w:highlight w:val="yellow"/>
+          <w:lang w:val="nl-NL"/>
+        </w:rPr>
+        <w:tab/>
+        <w:t>(</w:t>
+      </w:r>
+      <w:r>
+        <w:rPr>
+          <w:highlight w:val="yellow"/>
+          <w:lang w:val="nl-NL"/>
+        </w:rPr>
+        <w:t>Rij, rij, rij, rij</w:t>
+      </w:r>
+      <w:r>
+        <w:rPr>
+          <w:highlight w:val="yellow"/>
+          <w:lang w:val="nl-NL"/>
+        </w:rPr>
+        <w:t>)</w:t>
+      </w:r>
+    </w:p>
+    <w:p>
+      <w:pPr>
+        <w:pStyle w:val="Geenafstand"/>
+        <w:rPr>
+          <w:highlight w:val="yellow"/>
+          <w:lang w:val="nl-NL"/>
+        </w:rPr>
+      </w:pPr>
+    </w:p>
+    <w:p>
+      <w:pPr>
+        <w:pStyle w:val="Geenafstand"/>
+        <w:rPr>
+          <w:lang w:val="nl-NL"/>
+        </w:rPr>
+      </w:pPr>
+      <w:r>
+        <w:rPr>
+          <w:highlight w:val="yellow"/>
+          <w:lang w:val="nl-NL"/>
+        </w:rPr>
+        <w:t>Kolomnaam</w:t>
+      </w:r>
+      <w:r>
+        <w:rPr>
+          <w:highlight w:val="yellow"/>
+          <w:lang w:val="nl-NL"/>
+        </w:rPr>
+        <w:t xml:space="preserve"> </w:t>
+      </w:r>
+      <w:r>
+        <w:rPr>
+          <w:highlight w:val="yellow"/>
+          <w:lang w:val="nl-NL"/>
+        </w:rPr>
+        <w:tab/>
+        <w:t>(</w:t>
+      </w:r>
+      <w:r>
+        <w:rPr>
+          <w:highlight w:val="yellow"/>
+          <w:lang w:val="nl-NL"/>
+        </w:rPr>
+        <w:t>Rij, rij, rij, rij</w:t>
+      </w:r>
+      <w:r>
+        <w:rPr>
+          <w:highlight w:val="yellow"/>
+          <w:lang w:val="nl-NL"/>
+        </w:rPr>
+        <w:t>)</w:t>
+      </w:r>
+    </w:p>
+    <w:p>
+      <w:pPr>
+        <w:pStyle w:val="Kop1"/>
+      </w:pPr>
+      <w:bookmarkStart w:id="34" w:name="_Toc436727902"/>
+      <w:bookmarkStart w:id="35" w:name="_Toc436728161"/>
+      <w:r>
+        <w:t>ERD</w:t>
+      </w:r>
+      <w:bookmarkEnd w:id="34"/>
+      <w:bookmarkEnd w:id="35"/>
+    </w:p>
+    <w:p>
+      <w:r>
+        <w:rPr>
+          <w:highlight w:val="yellow"/>
+        </w:rPr>
+        <w:t>Plaatje van ERD, mogelijke uitleg of feedbackverwerking mag erbij.</w:t>
+      </w:r>
+    </w:p>
+    <w:p>
+      <w:pPr>
+        <w:pStyle w:val="Kop1"/>
+      </w:pPr>
+      <w:bookmarkStart w:id="36" w:name="_Toc436727903"/>
+      <w:bookmarkStart w:id="37" w:name="_Toc436728162"/>
+      <w:r>
+        <w:t>Databaseontwerp</w:t>
+      </w:r>
+      <w:bookmarkEnd w:id="36"/>
+      <w:bookmarkEnd w:id="37"/>
+    </w:p>
+    <w:p>
+      <w:r>
+        <w:rPr>
+          <w:highlight w:val="yellow"/>
+        </w:rPr>
+        <w:t>Plaatje van databaseontwerp, mogelijke uitleg of feedbackverwerking mag erbij.</w:t>
+      </w:r>
+    </w:p>
+    <w:p/>
+    <w:p>
+      <w:r>
+        <w:br w:type="page"/>
+      </w:r>
+    </w:p>
+    <w:p>
+      <w:pPr>
+        <w:pStyle w:val="Titel"/>
+      </w:pPr>
+      <w:r>
+        <w:lastRenderedPageBreak/>
+        <w:t>Klassendiagrammen</w:t>
+      </w:r>
+    </w:p>
+    <w:p>
+      <w:r>
+        <w:rPr>
+          <w:highlight w:val="yellow"/>
+        </w:rPr>
+        <w:t xml:space="preserve">Hier komt </w:t>
+      </w:r>
+      <w:r>
+        <w:rPr>
+          <w:highlight w:val="yellow"/>
+        </w:rPr>
+        <w:t>de uitwerking van het ERD tot een klassendiagram van de applicatie, waarbij ook een plaatje zit.</w:t>
+      </w:r>
+    </w:p>
+    <w:p>
+      <w:r>
+        <w:br w:type="page"/>
+      </w:r>
+    </w:p>
+    <w:p>
+      <w:pPr>
+        <w:pStyle w:val="Titel"/>
+      </w:pPr>
+      <w:r>
+        <w:lastRenderedPageBreak/>
+        <w:t>Infrastructuur</w:t>
+      </w:r>
+    </w:p>
+    <w:p>
+      <w:pPr>
+        <w:rPr>
+          <w:highlight w:val="yellow"/>
+        </w:rPr>
+      </w:pPr>
+      <w:r>
+        <w:rPr>
+          <w:highlight w:val="yellow"/>
+        </w:rPr>
+        <w:t>Hier wordt verwoord hoe de infrastructuur wordt toegepast, welke keuzes zijn gemaakt voor</w:t>
       </w:r>
     </w:p>
     <w:p>
@@ -2353,557 +3252,7 @@
         <w:rPr>
           <w:highlight w:val="yellow"/>
         </w:rPr>
-        <w:t xml:space="preserve">De verwijzingen naar gebruikte </w:t>
-      </w:r>
-      <w:proofErr w:type="spellStart"/>
-      <w:r>
-        <w:rPr>
-          <w:highlight w:val="yellow"/>
-        </w:rPr>
-        <w:t>API’s</w:t>
-      </w:r>
-      <w:proofErr w:type="spellEnd"/>
-      <w:r>
-        <w:rPr>
-          <w:highlight w:val="yellow"/>
-        </w:rPr>
-        <w:br w:type="page"/>
-      </w:r>
-    </w:p>
-    <w:p>
-      <w:pPr>
-        <w:pStyle w:val="Titel"/>
-      </w:pPr>
-      <w:r>
-        <w:lastRenderedPageBreak/>
-        <w:t>ERD en Databaseontwerp</w:t>
-      </w:r>
-    </w:p>
-    <w:p>
-      <w:pPr>
-        <w:pStyle w:val="Kop1"/>
-      </w:pPr>
-      <w:bookmarkStart w:id="17" w:name="_Toc436727899"/>
-      <w:bookmarkStart w:id="18" w:name="_Toc436728158"/>
-      <w:r>
-        <w:t>Praktisch onderdeel</w:t>
-      </w:r>
-      <w:bookmarkEnd w:id="17"/>
-      <w:bookmarkEnd w:id="18"/>
-    </w:p>
-    <w:p>
-      <w:pPr>
-        <w:pStyle w:val="Kop2"/>
-      </w:pPr>
-      <w:bookmarkStart w:id="19" w:name="_Toc436727900"/>
-      <w:bookmarkStart w:id="20" w:name="_Toc436728159"/>
-      <w:r>
-        <w:t>Casebeschrijving</w:t>
-      </w:r>
-      <w:bookmarkEnd w:id="19"/>
-      <w:bookmarkEnd w:id="20"/>
-    </w:p>
-    <w:p>
-      <w:pPr>
-        <w:rPr>
-          <w:highlight w:val="yellow"/>
-        </w:rPr>
-      </w:pPr>
-      <w:r>
-        <w:rPr>
-          <w:highlight w:val="yellow"/>
-        </w:rPr>
-        <w:t>Hier komt een scenario te staan waarin alle tabellen worden genoemd.</w:t>
-      </w:r>
-      <w:r>
-        <w:rPr>
-          <w:highlight w:val="yellow"/>
-        </w:rPr>
-        <w:t xml:space="preserve"> Het scenario van het analysedocument kan hiervoor worden gebruikt, mits deze voldoende informatie over de tabellen geeft.</w:t>
-      </w:r>
-      <w:r>
-        <w:rPr>
-          <w:highlight w:val="yellow"/>
-        </w:rPr>
-        <w:t xml:space="preserve"> Eg.</w:t>
-      </w:r>
-    </w:p>
-    <w:p>
-      <w:r>
-        <w:rPr>
-          <w:highlight w:val="yellow"/>
-        </w:rPr>
-        <w:t xml:space="preserve">Een </w:t>
-      </w:r>
-      <w:r>
-        <w:rPr>
-          <w:b/>
-          <w:highlight w:val="yellow"/>
-        </w:rPr>
-        <w:t>klant</w:t>
-      </w:r>
-      <w:r>
-        <w:rPr>
-          <w:highlight w:val="yellow"/>
-        </w:rPr>
-        <w:t xml:space="preserve"> komt een </w:t>
-      </w:r>
-      <w:r>
-        <w:rPr>
-          <w:b/>
-          <w:highlight w:val="yellow"/>
-        </w:rPr>
-        <w:t>winkel</w:t>
-      </w:r>
-      <w:r>
-        <w:rPr>
-          <w:highlight w:val="yellow"/>
-        </w:rPr>
-        <w:t xml:space="preserve"> binnen en koopt 15 peren. (Peren, dus </w:t>
-      </w:r>
-      <w:r>
-        <w:rPr>
-          <w:b/>
-          <w:highlight w:val="yellow"/>
-        </w:rPr>
-        <w:t>product</w:t>
-      </w:r>
-      <w:r>
-        <w:rPr>
-          <w:highlight w:val="yellow"/>
-        </w:rPr>
-        <w:t>)</w:t>
-      </w:r>
-    </w:p>
-    <w:p>
-      <w:pPr>
-        <w:rPr>
-          <w:b/>
-        </w:rPr>
-      </w:pPr>
-    </w:p>
-    <w:p>
-      <w:pPr>
-        <w:pStyle w:val="Kop1"/>
-      </w:pPr>
-      <w:bookmarkStart w:id="21" w:name="_Toc436727901"/>
-      <w:bookmarkStart w:id="22" w:name="_Toc436728160"/>
-      <w:r>
-        <w:t>Theoretisch onderdeel</w:t>
-      </w:r>
-      <w:bookmarkEnd w:id="21"/>
-      <w:bookmarkEnd w:id="22"/>
-      <w:r>
-        <w:t xml:space="preserve"> (toelichting)</w:t>
-      </w:r>
-    </w:p>
-    <w:p>
-      <w:pPr>
-        <w:rPr>
-          <w:highlight w:val="yellow"/>
-        </w:rPr>
-      </w:pPr>
-      <w:r>
-        <w:rPr>
-          <w:highlight w:val="yellow"/>
-        </w:rPr>
-        <w:t xml:space="preserve">De verwoording naar tabellen en </w:t>
-      </w:r>
-      <w:proofErr w:type="spellStart"/>
-      <w:r>
-        <w:rPr>
-          <w:highlight w:val="yellow"/>
-        </w:rPr>
-        <w:t>keys</w:t>
-      </w:r>
-      <w:proofErr w:type="spellEnd"/>
-      <w:r>
-        <w:rPr>
-          <w:highlight w:val="yellow"/>
-        </w:rPr>
-        <w:t>. Hierbij kan mogelijk ook een snelle ERD worden toegevoegd. Dit is de basis voor het ERD en database-ontwerp, waarbij dit onderdeel niet definitief hoeft te zijn.</w:t>
-      </w:r>
-    </w:p>
-    <w:p>
-      <w:pPr>
-        <w:rPr>
-          <w:color w:val="808080" w:themeColor="background1" w:themeShade="80"/>
-          <w:highlight w:val="yellow"/>
-        </w:rPr>
-      </w:pPr>
-      <w:r>
-        <w:rPr>
-          <w:b/>
-          <w:highlight w:val="yellow"/>
-        </w:rPr>
-        <w:t>LEGENDA</w:t>
-      </w:r>
-      <w:r>
-        <w:rPr>
-          <w:highlight w:val="yellow"/>
-        </w:rPr>
-        <w:t xml:space="preserve">: </w:t>
-      </w:r>
-      <w:proofErr w:type="spellStart"/>
-      <w:r>
-        <w:rPr>
-          <w:highlight w:val="yellow"/>
-          <w:u w:val="single"/>
-        </w:rPr>
-        <w:t>Primary</w:t>
-      </w:r>
-      <w:proofErr w:type="spellEnd"/>
-      <w:r>
-        <w:rPr>
-          <w:highlight w:val="yellow"/>
-          <w:u w:val="single"/>
-        </w:rPr>
-        <w:t xml:space="preserve"> </w:t>
-      </w:r>
-      <w:proofErr w:type="spellStart"/>
-      <w:r>
-        <w:rPr>
-          <w:highlight w:val="yellow"/>
-          <w:u w:val="single"/>
-        </w:rPr>
-        <w:t>key</w:t>
-      </w:r>
-      <w:proofErr w:type="spellEnd"/>
-      <w:r>
-        <w:rPr>
-          <w:highlight w:val="yellow"/>
-        </w:rPr>
-        <w:t xml:space="preserve">, </w:t>
-      </w:r>
-      <w:r>
-        <w:rPr>
-          <w:i/>
-          <w:highlight w:val="yellow"/>
-        </w:rPr>
-        <w:t>&lt;</w:t>
-      </w:r>
-      <w:proofErr w:type="spellStart"/>
-      <w:r>
-        <w:rPr>
-          <w:i/>
-          <w:highlight w:val="yellow"/>
-        </w:rPr>
-        <w:t>Foreign</w:t>
-      </w:r>
-      <w:proofErr w:type="spellEnd"/>
-      <w:r>
-        <w:rPr>
-          <w:i/>
-          <w:highlight w:val="yellow"/>
-        </w:rPr>
-        <w:t xml:space="preserve"> </w:t>
-      </w:r>
-      <w:proofErr w:type="spellStart"/>
-      <w:r>
-        <w:rPr>
-          <w:i/>
-          <w:highlight w:val="yellow"/>
-        </w:rPr>
-        <w:t>Key</w:t>
-      </w:r>
-      <w:proofErr w:type="spellEnd"/>
-      <w:r>
-        <w:rPr>
-          <w:i/>
-          <w:highlight w:val="yellow"/>
-        </w:rPr>
-        <w:t>&gt;</w:t>
-      </w:r>
-      <w:r>
-        <w:rPr>
-          <w:highlight w:val="yellow"/>
-        </w:rPr>
-        <w:t xml:space="preserve">, Vereist, </w:t>
-      </w:r>
-      <w:r>
-        <w:rPr>
-          <w:color w:val="808080" w:themeColor="background1" w:themeShade="80"/>
-          <w:highlight w:val="yellow"/>
-        </w:rPr>
-        <w:t>Optioneel</w:t>
-      </w:r>
-      <w:r>
-        <w:rPr>
-          <w:highlight w:val="yellow"/>
-        </w:rPr>
-        <w:t>.</w:t>
-      </w:r>
-    </w:p>
-    <w:p>
-      <w:pPr>
-        <w:rPr>
-          <w:b/>
-          <w:highlight w:val="yellow"/>
-        </w:rPr>
-      </w:pPr>
-    </w:p>
-    <w:p>
-      <w:pPr>
-        <w:rPr>
-          <w:b/>
-          <w:highlight w:val="yellow"/>
-        </w:rPr>
-      </w:pPr>
-      <w:r>
-        <w:rPr>
-          <w:b/>
-          <w:highlight w:val="yellow"/>
-        </w:rPr>
-        <w:t>Tabelnaam</w:t>
-      </w:r>
-      <w:r>
-        <w:rPr>
-          <w:b/>
-          <w:highlight w:val="yellow"/>
-        </w:rPr>
-        <w:t>;</w:t>
-      </w:r>
-    </w:p>
-    <w:p>
-      <w:pPr>
-        <w:pStyle w:val="Geenafstand"/>
-        <w:ind w:left="1440" w:hanging="1440"/>
-        <w:rPr>
-          <w:highlight w:val="yellow"/>
-          <w:lang w:val="nl-NL"/>
-        </w:rPr>
-      </w:pPr>
-      <w:r>
-        <w:rPr>
-          <w:highlight w:val="yellow"/>
-          <w:lang w:val="nl-NL"/>
-        </w:rPr>
-        <w:t>Kolomnaam</w:t>
-      </w:r>
-      <w:r>
-        <w:rPr>
-          <w:highlight w:val="yellow"/>
-          <w:lang w:val="nl-NL"/>
-        </w:rPr>
-        <w:t xml:space="preserve"> </w:t>
-      </w:r>
-      <w:r>
-        <w:rPr>
-          <w:highlight w:val="yellow"/>
-          <w:lang w:val="nl-NL"/>
-        </w:rPr>
-        <w:tab/>
-        <w:t>(</w:t>
-      </w:r>
-      <w:r>
-        <w:rPr>
-          <w:highlight w:val="yellow"/>
-          <w:lang w:val="nl-NL"/>
-        </w:rPr>
-        <w:t>Rij, rij, rij, rij</w:t>
-      </w:r>
-      <w:r>
-        <w:rPr>
-          <w:highlight w:val="yellow"/>
-          <w:lang w:val="nl-NL"/>
-        </w:rPr>
-        <w:t>)</w:t>
-      </w:r>
-    </w:p>
-    <w:p>
-      <w:pPr>
-        <w:pStyle w:val="Geenafstand"/>
-        <w:rPr>
-          <w:highlight w:val="yellow"/>
-          <w:lang w:val="nl-NL"/>
-        </w:rPr>
-      </w:pPr>
-    </w:p>
-    <w:p>
-      <w:pPr>
-        <w:pStyle w:val="Geenafstand"/>
-        <w:rPr>
-          <w:highlight w:val="yellow"/>
-          <w:lang w:val="nl-NL"/>
-        </w:rPr>
-      </w:pPr>
-      <w:r>
-        <w:rPr>
-          <w:highlight w:val="yellow"/>
-          <w:lang w:val="nl-NL"/>
-        </w:rPr>
-        <w:t>Kolomnaam</w:t>
-      </w:r>
-      <w:r>
-        <w:rPr>
-          <w:highlight w:val="yellow"/>
-          <w:lang w:val="nl-NL"/>
-        </w:rPr>
-        <w:tab/>
-        <w:t>(</w:t>
-      </w:r>
-      <w:r>
-        <w:rPr>
-          <w:highlight w:val="yellow"/>
-          <w:lang w:val="nl-NL"/>
-        </w:rPr>
-        <w:t>Rij, rij, rij, rij</w:t>
-      </w:r>
-      <w:r>
-        <w:rPr>
-          <w:highlight w:val="yellow"/>
-          <w:lang w:val="nl-NL"/>
-        </w:rPr>
-        <w:t>)</w:t>
-      </w:r>
-    </w:p>
-    <w:p>
-      <w:pPr>
-        <w:pStyle w:val="Geenafstand"/>
-        <w:rPr>
-          <w:highlight w:val="yellow"/>
-          <w:lang w:val="nl-NL"/>
-        </w:rPr>
-      </w:pPr>
-    </w:p>
-    <w:p>
-      <w:pPr>
-        <w:pStyle w:val="Geenafstand"/>
-        <w:rPr>
-          <w:lang w:val="nl-NL"/>
-        </w:rPr>
-      </w:pPr>
-      <w:r>
-        <w:rPr>
-          <w:highlight w:val="yellow"/>
-          <w:lang w:val="nl-NL"/>
-        </w:rPr>
-        <w:t>Kolomnaam</w:t>
-      </w:r>
-      <w:r>
-        <w:rPr>
-          <w:highlight w:val="yellow"/>
-          <w:lang w:val="nl-NL"/>
-        </w:rPr>
-        <w:t xml:space="preserve"> </w:t>
-      </w:r>
-      <w:r>
-        <w:rPr>
-          <w:highlight w:val="yellow"/>
-          <w:lang w:val="nl-NL"/>
-        </w:rPr>
-        <w:tab/>
-        <w:t>(</w:t>
-      </w:r>
-      <w:r>
-        <w:rPr>
-          <w:highlight w:val="yellow"/>
-          <w:lang w:val="nl-NL"/>
-        </w:rPr>
-        <w:t>Rij, rij, rij, rij</w:t>
-      </w:r>
-      <w:r>
-        <w:rPr>
-          <w:highlight w:val="yellow"/>
-          <w:lang w:val="nl-NL"/>
-        </w:rPr>
-        <w:t>)</w:t>
-      </w:r>
-    </w:p>
-    <w:p>
-      <w:pPr>
-        <w:pStyle w:val="Kop1"/>
-      </w:pPr>
-      <w:bookmarkStart w:id="23" w:name="_Toc436727902"/>
-      <w:bookmarkStart w:id="24" w:name="_Toc436728161"/>
-      <w:r>
-        <w:t>ERD</w:t>
-      </w:r>
-      <w:bookmarkEnd w:id="23"/>
-      <w:bookmarkEnd w:id="24"/>
-    </w:p>
-    <w:p>
-      <w:r>
-        <w:rPr>
-          <w:highlight w:val="yellow"/>
-        </w:rPr>
-        <w:t>Plaatje van ERD, mogelijke uitleg of feedbackverwerking mag erbij.</w:t>
-      </w:r>
-    </w:p>
-    <w:p>
-      <w:pPr>
-        <w:pStyle w:val="Kop1"/>
-      </w:pPr>
-      <w:bookmarkStart w:id="25" w:name="_Toc436727903"/>
-      <w:bookmarkStart w:id="26" w:name="_Toc436728162"/>
-      <w:r>
-        <w:t>Databaseontwerp</w:t>
-      </w:r>
-      <w:bookmarkEnd w:id="25"/>
-      <w:bookmarkEnd w:id="26"/>
-    </w:p>
-    <w:p>
-      <w:r>
-        <w:rPr>
-          <w:highlight w:val="yellow"/>
-        </w:rPr>
-        <w:t>Plaatje van databaseontwerp, mogelijke uitleg of feedbackverwerking mag erbij.</w:t>
-      </w:r>
-    </w:p>
-    <w:p/>
-    <w:p>
-      <w:r>
-        <w:br w:type="page"/>
-      </w:r>
-    </w:p>
-    <w:p>
-      <w:pPr>
-        <w:pStyle w:val="Titel"/>
-      </w:pPr>
-      <w:r>
-        <w:lastRenderedPageBreak/>
-        <w:t>Klassendiagrammen</w:t>
-      </w:r>
-    </w:p>
-    <w:p>
-      <w:r>
-        <w:rPr>
-          <w:highlight w:val="yellow"/>
-        </w:rPr>
-        <w:t xml:space="preserve">Hier komt </w:t>
-      </w:r>
-      <w:r>
-        <w:rPr>
-          <w:highlight w:val="yellow"/>
-        </w:rPr>
-        <w:t>de uitwerking van het ERD tot een klassendiagram van de applicatie, waarbij ook een plaatje zit.</w:t>
-      </w:r>
-    </w:p>
-    <w:p>
-      <w:r>
-        <w:br w:type="page"/>
-      </w:r>
-    </w:p>
-    <w:p>
-      <w:pPr>
-        <w:pStyle w:val="Titel"/>
-      </w:pPr>
-      <w:r>
-        <w:lastRenderedPageBreak/>
-        <w:t>Infrastructuur</w:t>
-      </w:r>
-    </w:p>
-    <w:p>
-      <w:pPr>
-        <w:rPr>
-          <w:highlight w:val="yellow"/>
-        </w:rPr>
-      </w:pPr>
-      <w:r>
-        <w:rPr>
-          <w:highlight w:val="yellow"/>
-        </w:rPr>
-        <w:t>Hier wordt verwoord hoe de infrastructuur wordt toegepast, welke keuzes zijn gemaakt voor</w:t>
+        <w:t>Locatie van servers</w:t>
       </w:r>
     </w:p>
     <w:p>
@@ -2921,7 +3270,21 @@
         <w:rPr>
           <w:highlight w:val="yellow"/>
         </w:rPr>
-        <w:t>Locatie van servers</w:t>
+        <w:t xml:space="preserve">Server / </w:t>
+      </w:r>
+      <w:proofErr w:type="spellStart"/>
+      <w:r>
+        <w:rPr>
+          <w:highlight w:val="yellow"/>
+        </w:rPr>
+        <w:t>client</w:t>
+      </w:r>
+      <w:proofErr w:type="spellEnd"/>
+      <w:r>
+        <w:rPr>
+          <w:highlight w:val="yellow"/>
+        </w:rPr>
+        <w:t>-indeling</w:t>
       </w:r>
     </w:p>
     <w:p>
@@ -2939,21 +3302,7 @@
         <w:rPr>
           <w:highlight w:val="yellow"/>
         </w:rPr>
-        <w:t xml:space="preserve">Server / </w:t>
-      </w:r>
-      <w:proofErr w:type="spellStart"/>
-      <w:r>
-        <w:rPr>
-          <w:highlight w:val="yellow"/>
-        </w:rPr>
-        <w:t>client</w:t>
-      </w:r>
-      <w:proofErr w:type="spellEnd"/>
-      <w:r>
-        <w:rPr>
-          <w:highlight w:val="yellow"/>
-        </w:rPr>
-        <w:t>-indeling</w:t>
+        <w:t>Netwerkopzet (inclusief netwerktekening)</w:t>
       </w:r>
     </w:p>
     <w:p>
@@ -2967,11 +3316,19 @@
           <w:highlight w:val="yellow"/>
         </w:rPr>
       </w:pPr>
-      <w:r>
-        <w:rPr>
-          <w:highlight w:val="yellow"/>
-        </w:rPr>
-        <w:t>Netwerkopzet (inclusief netwerktekening)</w:t>
+      <w:proofErr w:type="spellStart"/>
+      <w:r>
+        <w:rPr>
+          <w:highlight w:val="yellow"/>
+        </w:rPr>
+        <w:t>WiFi-hotspot</w:t>
+      </w:r>
+      <w:proofErr w:type="spellEnd"/>
+      <w:r>
+        <w:rPr>
+          <w:highlight w:val="yellow"/>
+        </w:rPr>
+        <w:t xml:space="preserve"> plaatsing (inclusief bereikradius)</w:t>
       </w:r>
     </w:p>
     <w:p>
@@ -2985,19 +3342,52 @@
           <w:highlight w:val="yellow"/>
         </w:rPr>
       </w:pPr>
+      <w:r>
+        <w:rPr>
+          <w:highlight w:val="yellow"/>
+        </w:rPr>
+        <w:t>Productkeuze (voor hardware)</w:t>
+      </w:r>
+    </w:p>
+    <w:p>
+      <w:r>
+        <w:br w:type="page"/>
+      </w:r>
+    </w:p>
+    <w:p>
+      <w:pPr>
+        <w:pStyle w:val="Titel"/>
+      </w:pPr>
+      <w:r>
+        <w:lastRenderedPageBreak/>
+        <w:t>User interface</w:t>
+      </w:r>
+    </w:p>
+    <w:p>
+      <w:pPr>
+        <w:rPr>
+          <w:highlight w:val="yellow"/>
+        </w:rPr>
+      </w:pPr>
+      <w:r>
+        <w:rPr>
+          <w:highlight w:val="yellow"/>
+        </w:rPr>
+        <w:t xml:space="preserve">Hier komen alle </w:t>
+      </w:r>
       <w:proofErr w:type="spellStart"/>
       <w:r>
         <w:rPr>
           <w:highlight w:val="yellow"/>
         </w:rPr>
-        <w:t>WiFi-hotspot</w:t>
+        <w:t>GUI’s</w:t>
       </w:r>
       <w:proofErr w:type="spellEnd"/>
       <w:r>
         <w:rPr>
           <w:highlight w:val="yellow"/>
         </w:rPr>
-        <w:t xml:space="preserve"> plaatsing (inclusief bereikradius)</w:t>
+        <w:t xml:space="preserve"> te staan met uitleg over de user interface; </w:t>
       </w:r>
     </w:p>
     <w:p>
@@ -3015,50 +3405,7 @@
         <w:rPr>
           <w:highlight w:val="yellow"/>
         </w:rPr>
-        <w:t>Productkeuze (voor hardware)</w:t>
-      </w:r>
-    </w:p>
-    <w:p>
-      <w:r>
-        <w:br w:type="page"/>
-      </w:r>
-    </w:p>
-    <w:p>
-      <w:pPr>
-        <w:pStyle w:val="Titel"/>
-      </w:pPr>
-      <w:r>
-        <w:lastRenderedPageBreak/>
-        <w:t>User interface</w:t>
-      </w:r>
-      <w:bookmarkStart w:id="27" w:name="_GoBack"/>
-      <w:bookmarkEnd w:id="27"/>
-    </w:p>
-    <w:p>
-      <w:pPr>
-        <w:rPr>
-          <w:highlight w:val="yellow"/>
-        </w:rPr>
-      </w:pPr>
-      <w:r>
-        <w:rPr>
-          <w:highlight w:val="yellow"/>
-        </w:rPr>
-        <w:t xml:space="preserve">Hier komen alle </w:t>
-      </w:r>
-      <w:proofErr w:type="spellStart"/>
-      <w:r>
-        <w:rPr>
-          <w:highlight w:val="yellow"/>
-        </w:rPr>
-        <w:t>GUI’s</w:t>
-      </w:r>
-      <w:proofErr w:type="spellEnd"/>
-      <w:r>
-        <w:rPr>
-          <w:highlight w:val="yellow"/>
-        </w:rPr>
-        <w:t xml:space="preserve"> te staan met uitleg over de user interface; </w:t>
+        <w:t>Hoe tot dit scherm gekomen wordt</w:t>
       </w:r>
     </w:p>
     <w:p>
@@ -3076,7 +3423,7 @@
         <w:rPr>
           <w:highlight w:val="yellow"/>
         </w:rPr>
-        <w:t>Hoe tot dit scherm gekomen wordt</w:t>
+        <w:t>Wat er op het scherm kan worden gedaan</w:t>
       </w:r>
     </w:p>
     <w:p>
@@ -3094,30 +3441,12 @@
         <w:rPr>
           <w:highlight w:val="yellow"/>
         </w:rPr>
-        <w:t>Wat er op het scherm kan worden gedaan</w:t>
-      </w:r>
-    </w:p>
-    <w:p>
-      <w:pPr>
-        <w:pStyle w:val="Lijstalinea"/>
-        <w:numPr>
-          <w:ilvl w:val="0"/>
-          <w:numId w:val="2"/>
-        </w:numPr>
-        <w:rPr>
-          <w:highlight w:val="yellow"/>
-        </w:rPr>
-      </w:pPr>
-      <w:r>
-        <w:rPr>
-          <w:highlight w:val="yellow"/>
-        </w:rPr>
         <w:t>Mogelijke gemaakte overwegingen</w:t>
       </w:r>
     </w:p>
     <w:sectPr>
-      <w:headerReference w:type="default" r:id="rId9"/>
-      <w:footerReference w:type="default" r:id="rId10"/>
+      <w:headerReference w:type="default" r:id="rId12"/>
+      <w:footerReference w:type="default" r:id="rId13"/>
       <w:pgSz w:w="12240" w:h="15840"/>
       <w:pgMar w:top="1440" w:right="1440" w:bottom="1440" w:left="1440" w:header="720" w:footer="720" w:gutter="0"/>
       <w:cols w:space="720"/>
@@ -3423,6 +3752,119 @@
 <file path=word/numbering.xml><?xml version="1.0" encoding="utf-8"?>
 <w:numbering xmlns:wpc="http://schemas.microsoft.com/office/word/2010/wordprocessingCanvas" xmlns:mc="http://schemas.openxmlformats.org/markup-compatibility/2006" xmlns:o="urn:schemas-microsoft-com:office:office" xmlns:r="http://schemas.openxmlformats.org/officeDocument/2006/relationships" xmlns:m="http://schemas.openxmlformats.org/officeDocument/2006/math" xmlns:v="urn:schemas-microsoft-com:vml" xmlns:wp14="http://schemas.microsoft.com/office/word/2010/wordprocessingDrawing" xmlns:wp="http://schemas.openxmlformats.org/drawingml/2006/wordprocessingDrawing" xmlns:w10="urn:schemas-microsoft-com:office:word" xmlns:w="http://schemas.openxmlformats.org/wordprocessingml/2006/main" xmlns:w14="http://schemas.microsoft.com/office/word/2010/wordml" xmlns:w15="http://schemas.microsoft.com/office/word/2012/wordml" xmlns:wpg="http://schemas.microsoft.com/office/word/2010/wordprocessingGroup" xmlns:wpi="http://schemas.microsoft.com/office/word/2010/wordprocessingInk" xmlns:wne="http://schemas.microsoft.com/office/word/2006/wordml" xmlns:wps="http://schemas.microsoft.com/office/word/2010/wordprocessingShape" mc:Ignorable="w14 w15 wp14">
   <w:abstractNum w:abstractNumId="0" w15:restartNumberingAfterBreak="0">
+    <w:nsid w:val="51706EC8"/>
+    <w:multiLevelType w:val="hybridMultilevel"/>
+    <w:tmpl w:val="FA368568"/>
+    <w:lvl w:ilvl="0" w:tplc="129644F6">
+      <w:start w:val="12"/>
+      <w:numFmt w:val="bullet"/>
+      <w:lvlText w:val="-"/>
+      <w:lvlJc w:val="left"/>
+      <w:pPr>
+        <w:ind w:left="720" w:hanging="360"/>
+      </w:pPr>
+      <w:rPr>
+        <w:rFonts w:ascii="Calibri" w:eastAsiaTheme="minorEastAsia" w:hAnsi="Calibri" w:cs="LucidaSans" w:hint="default"/>
+      </w:rPr>
+    </w:lvl>
+    <w:lvl w:ilvl="1" w:tplc="04130003" w:tentative="1">
+      <w:start w:val="1"/>
+      <w:numFmt w:val="bullet"/>
+      <w:lvlText w:val="o"/>
+      <w:lvlJc w:val="left"/>
+      <w:pPr>
+        <w:ind w:left="1440" w:hanging="360"/>
+      </w:pPr>
+      <w:rPr>
+        <w:rFonts w:ascii="Courier New" w:hAnsi="Courier New" w:cs="Courier New" w:hint="default"/>
+      </w:rPr>
+    </w:lvl>
+    <w:lvl w:ilvl="2" w:tplc="04130005" w:tentative="1">
+      <w:start w:val="1"/>
+      <w:numFmt w:val="bullet"/>
+      <w:lvlText w:val=""/>
+      <w:lvlJc w:val="left"/>
+      <w:pPr>
+        <w:ind w:left="2160" w:hanging="360"/>
+      </w:pPr>
+      <w:rPr>
+        <w:rFonts w:ascii="Wingdings" w:hAnsi="Wingdings" w:hint="default"/>
+      </w:rPr>
+    </w:lvl>
+    <w:lvl w:ilvl="3" w:tplc="04130001" w:tentative="1">
+      <w:start w:val="1"/>
+      <w:numFmt w:val="bullet"/>
+      <w:lvlText w:val=""/>
+      <w:lvlJc w:val="left"/>
+      <w:pPr>
+        <w:ind w:left="2880" w:hanging="360"/>
+      </w:pPr>
+      <w:rPr>
+        <w:rFonts w:ascii="Symbol" w:hAnsi="Symbol" w:hint="default"/>
+      </w:rPr>
+    </w:lvl>
+    <w:lvl w:ilvl="4" w:tplc="04130003" w:tentative="1">
+      <w:start w:val="1"/>
+      <w:numFmt w:val="bullet"/>
+      <w:lvlText w:val="o"/>
+      <w:lvlJc w:val="left"/>
+      <w:pPr>
+        <w:ind w:left="3600" w:hanging="360"/>
+      </w:pPr>
+      <w:rPr>
+        <w:rFonts w:ascii="Courier New" w:hAnsi="Courier New" w:cs="Courier New" w:hint="default"/>
+      </w:rPr>
+    </w:lvl>
+    <w:lvl w:ilvl="5" w:tplc="04130005" w:tentative="1">
+      <w:start w:val="1"/>
+      <w:numFmt w:val="bullet"/>
+      <w:lvlText w:val=""/>
+      <w:lvlJc w:val="left"/>
+      <w:pPr>
+        <w:ind w:left="4320" w:hanging="360"/>
+      </w:pPr>
+      <w:rPr>
+        <w:rFonts w:ascii="Wingdings" w:hAnsi="Wingdings" w:hint="default"/>
+      </w:rPr>
+    </w:lvl>
+    <w:lvl w:ilvl="6" w:tplc="04130001" w:tentative="1">
+      <w:start w:val="1"/>
+      <w:numFmt w:val="bullet"/>
+      <w:lvlText w:val=""/>
+      <w:lvlJc w:val="left"/>
+      <w:pPr>
+        <w:ind w:left="5040" w:hanging="360"/>
+      </w:pPr>
+      <w:rPr>
+        <w:rFonts w:ascii="Symbol" w:hAnsi="Symbol" w:hint="default"/>
+      </w:rPr>
+    </w:lvl>
+    <w:lvl w:ilvl="7" w:tplc="04130003" w:tentative="1">
+      <w:start w:val="1"/>
+      <w:numFmt w:val="bullet"/>
+      <w:lvlText w:val="o"/>
+      <w:lvlJc w:val="left"/>
+      <w:pPr>
+        <w:ind w:left="5760" w:hanging="360"/>
+      </w:pPr>
+      <w:rPr>
+        <w:rFonts w:ascii="Courier New" w:hAnsi="Courier New" w:cs="Courier New" w:hint="default"/>
+      </w:rPr>
+    </w:lvl>
+    <w:lvl w:ilvl="8" w:tplc="04130005" w:tentative="1">
+      <w:start w:val="1"/>
+      <w:numFmt w:val="bullet"/>
+      <w:lvlText w:val=""/>
+      <w:lvlJc w:val="left"/>
+      <w:pPr>
+        <w:ind w:left="6480" w:hanging="360"/>
+      </w:pPr>
+      <w:rPr>
+        <w:rFonts w:ascii="Wingdings" w:hAnsi="Wingdings" w:hint="default"/>
+      </w:rPr>
+    </w:lvl>
+  </w:abstractNum>
+  <w:abstractNum w:abstractNumId="1" w15:restartNumberingAfterBreak="0">
     <w:nsid w:val="72B67AC6"/>
     <w:multiLevelType w:val="hybridMultilevel"/>
     <w:tmpl w:val="B47ECA92"/>
@@ -3534,7 +3976,7 @@
       </w:rPr>
     </w:lvl>
   </w:abstractNum>
-  <w:abstractNum w:abstractNumId="1" w15:restartNumberingAfterBreak="0">
+  <w:abstractNum w:abstractNumId="2" w15:restartNumberingAfterBreak="0">
     <w:nsid w:val="7E3C07C2"/>
     <w:multiLevelType w:val="hybridMultilevel"/>
     <w:tmpl w:val="FC52965E"/>
@@ -3647,9 +4089,12 @@
     </w:lvl>
   </w:abstractNum>
   <w:num w:numId="1">
+    <w:abstractNumId w:val="2"/>
+  </w:num>
+  <w:num w:numId="2">
     <w:abstractNumId w:val="1"/>
   </w:num>
-  <w:num w:numId="2">
+  <w:num w:numId="3">
     <w:abstractNumId w:val="0"/>
   </w:num>
 </w:numbering>
@@ -5096,7 +5541,7 @@
 </file>
 
 <file path=customXml/itemProps2.xml><?xml version="1.0" encoding="utf-8"?>
-<ds:datastoreItem xmlns:ds="http://schemas.openxmlformats.org/officeDocument/2006/customXml" ds:itemID="{04C726F6-9DE6-4CFF-A094-5CFF380C2C58}">
+<ds:datastoreItem xmlns:ds="http://schemas.openxmlformats.org/officeDocument/2006/customXml" ds:itemID="{36B45792-E742-4AE5-8B39-F21E1686ED80}">
   <ds:schemaRefs>
     <ds:schemaRef ds:uri="http://schemas.openxmlformats.org/officeDocument/2006/bibliography"/>
   </ds:schemaRefs>

</xml_diff>

<commit_message>
sql added + reflectie
</commit_message>
<xml_diff>
--- a/documentatie/Ontwerpdocument.docx
+++ b/documentatie/Ontwerpdocument.docx
@@ -119,13 +119,23 @@
                                         <w:szCs w:val="48"/>
                                       </w:rPr>
                                     </w:pPr>
+                                    <w:proofErr w:type="spellStart"/>
                                     <w:r>
                                       <w:rPr>
                                         <w:color w:val="FFFFFF" w:themeColor="background1"/>
                                         <w:sz w:val="48"/>
                                         <w:szCs w:val="48"/>
                                       </w:rPr>
-                                      <w:t>Versie 1.1</w:t>
+                                      <w:t>Versie</w:t>
+                                    </w:r>
+                                    <w:proofErr w:type="spellEnd"/>
+                                    <w:r>
+                                      <w:rPr>
+                                        <w:color w:val="FFFFFF" w:themeColor="background1"/>
+                                        <w:sz w:val="48"/>
+                                        <w:szCs w:val="48"/>
+                                      </w:rPr>
+                                      <w:t xml:space="preserve"> 1.1</w:t>
                                     </w:r>
                                   </w:p>
                                 </w:txbxContent>
@@ -676,33 +686,15 @@
                                       <w:lang w:val="en-GB"/>
                                     </w:rPr>
                                   </w:pPr>
-                                  <w:sdt>
-                                    <w:sdtPr>
-                                      <w:rPr>
-                                        <w:color w:val="5B9BD5" w:themeColor="accent1"/>
-                                        <w:sz w:val="36"/>
-                                        <w:szCs w:val="36"/>
-                                        <w:lang w:val="en-GB"/>
-                                      </w:rPr>
-                                      <w:alias w:val="Subtitle"/>
-                                      <w:tag w:val=""/>
-                                      <w:id w:val="-1686441493"/>
-                                      <w:dataBinding w:prefixMappings="xmlns:ns0='http://purl.org/dc/elements/1.1/' xmlns:ns1='http://schemas.openxmlformats.org/package/2006/metadata/core-properties' " w:xpath="/ns1:coreProperties[1]/ns0:subject[1]" w:storeItemID="{6C3C8BC8-F283-45AE-878A-BAB7291924A1}"/>
-                                      <w:text/>
-                                    </w:sdtPr>
-                                    <w:sdtEndPr/>
-                                    <w:sdtContent>
-                                      <w:r>
-                                        <w:rPr>
-                                          <w:color w:val="5B9BD5" w:themeColor="accent1"/>
-                                          <w:sz w:val="36"/>
-                                          <w:szCs w:val="36"/>
-                                          <w:lang w:val="en-GB"/>
-                                        </w:rPr>
-                                        <w:t>[company name]</w:t>
-                                      </w:r>
-                                    </w:sdtContent>
-                                  </w:sdt>
+                                  <w:r>
+                                    <w:rPr>
+                                      <w:color w:val="5B9BD5" w:themeColor="accent1"/>
+                                      <w:sz w:val="36"/>
+                                      <w:szCs w:val="36"/>
+                                      <w:lang w:val="en-GB"/>
+                                    </w:rPr>
+                                    <w:t>Lars</w:t>
+                                  </w:r>
                                   <w:r>
                                     <w:rPr>
                                       <w:color w:val="5B9BD5" w:themeColor="accent1"/>
@@ -712,18 +704,6 @@
                                     </w:rPr>
                                     <w:t xml:space="preserve"> </w:t>
                                   </w:r>
-                                </w:p>
-                                <w:p>
-                                  <w:pPr>
-                                    <w:pStyle w:val="Geenafstand"/>
-                                    <w:spacing w:before="120"/>
-                                    <w:rPr>
-                                      <w:color w:val="5B9BD5" w:themeColor="accent1"/>
-                                      <w:sz w:val="36"/>
-                                      <w:szCs w:val="36"/>
-                                      <w:lang w:val="en-GB"/>
-                                    </w:rPr>
-                                  </w:pPr>
                                   <w:r>
                                     <w:rPr>
                                       <w:color w:val="5B9BD5" w:themeColor="accent1"/>
@@ -731,9 +711,10 @@
                                       <w:szCs w:val="36"/>
                                       <w:lang w:val="en-GB"/>
                                     </w:rPr>
-                                    <w:t>[Group members]</w:t>
+                                    <w:t>Blom</w:t>
                                   </w:r>
                                 </w:p>
+                                <w:p/>
                               </w:txbxContent>
                             </wps:txbx>
                             <wps:bodyPr rot="0" spcFirstLastPara="0" vertOverflow="overflow" horzOverflow="overflow" vert="horz" wrap="square" lIns="685800" tIns="0" rIns="914400" bIns="0" numCol="1" spcCol="0" rtlCol="0" fromWordArt="0" anchor="b" anchorCtr="0" forceAA="0" compatLnSpc="1">
@@ -772,13 +753,23 @@
                                   <w:szCs w:val="48"/>
                                 </w:rPr>
                               </w:pPr>
+                              <w:proofErr w:type="spellStart"/>
                               <w:r>
                                 <w:rPr>
                                   <w:color w:val="FFFFFF" w:themeColor="background1"/>
                                   <w:sz w:val="48"/>
                                   <w:szCs w:val="48"/>
                                 </w:rPr>
-                                <w:t>Versie 1.1</w:t>
+                                <w:t>Versie</w:t>
+                              </w:r>
+                              <w:proofErr w:type="spellEnd"/>
+                              <w:r>
+                                <w:rPr>
+                                  <w:color w:val="FFFFFF" w:themeColor="background1"/>
+                                  <w:sz w:val="48"/>
+                                  <w:szCs w:val="48"/>
+                                </w:rPr>
+                                <w:t xml:space="preserve"> 1.1</w:t>
                               </w:r>
                             </w:p>
                           </w:txbxContent>
@@ -864,33 +855,15 @@
                                 <w:lang w:val="en-GB"/>
                               </w:rPr>
                             </w:pPr>
-                            <w:sdt>
-                              <w:sdtPr>
-                                <w:rPr>
-                                  <w:color w:val="5B9BD5" w:themeColor="accent1"/>
-                                  <w:sz w:val="36"/>
-                                  <w:szCs w:val="36"/>
-                                  <w:lang w:val="en-GB"/>
-                                </w:rPr>
-                                <w:alias w:val="Subtitle"/>
-                                <w:tag w:val=""/>
-                                <w:id w:val="-1686441493"/>
-                                <w:dataBinding w:prefixMappings="xmlns:ns0='http://purl.org/dc/elements/1.1/' xmlns:ns1='http://schemas.openxmlformats.org/package/2006/metadata/core-properties' " w:xpath="/ns1:coreProperties[1]/ns0:subject[1]" w:storeItemID="{6C3C8BC8-F283-45AE-878A-BAB7291924A1}"/>
-                                <w:text/>
-                              </w:sdtPr>
-                              <w:sdtEndPr/>
-                              <w:sdtContent>
-                                <w:r>
-                                  <w:rPr>
-                                    <w:color w:val="5B9BD5" w:themeColor="accent1"/>
-                                    <w:sz w:val="36"/>
-                                    <w:szCs w:val="36"/>
-                                    <w:lang w:val="en-GB"/>
-                                  </w:rPr>
-                                  <w:t>[company name]</w:t>
-                                </w:r>
-                              </w:sdtContent>
-                            </w:sdt>
+                            <w:r>
+                              <w:rPr>
+                                <w:color w:val="5B9BD5" w:themeColor="accent1"/>
+                                <w:sz w:val="36"/>
+                                <w:szCs w:val="36"/>
+                                <w:lang w:val="en-GB"/>
+                              </w:rPr>
+                              <w:t>Lars</w:t>
+                            </w:r>
                             <w:r>
                               <w:rPr>
                                 <w:color w:val="5B9BD5" w:themeColor="accent1"/>
@@ -900,18 +873,6 @@
                               </w:rPr>
                               <w:t xml:space="preserve"> </w:t>
                             </w:r>
-                          </w:p>
-                          <w:p>
-                            <w:pPr>
-                              <w:pStyle w:val="Geenafstand"/>
-                              <w:spacing w:before="120"/>
-                              <w:rPr>
-                                <w:color w:val="5B9BD5" w:themeColor="accent1"/>
-                                <w:sz w:val="36"/>
-                                <w:szCs w:val="36"/>
-                                <w:lang w:val="en-GB"/>
-                              </w:rPr>
-                            </w:pPr>
                             <w:r>
                               <w:rPr>
                                 <w:color w:val="5B9BD5" w:themeColor="accent1"/>
@@ -919,9 +880,10 @@
                                 <w:szCs w:val="36"/>
                                 <w:lang w:val="en-GB"/>
                               </w:rPr>
-                              <w:t>[Group members]</w:t>
+                              <w:t>Blom</w:t>
                             </w:r>
                           </w:p>
+                          <w:p/>
                         </w:txbxContent>
                       </v:textbox>
                     </v:shape>
@@ -2214,7 +2176,15 @@
         <w:t>z</w:t>
       </w:r>
       <w:r>
-        <w:t xml:space="preserve">orgen van de cadeautjes bij alle kinderen. Dit gaat elk jaar goed maar de Sint zou dit graag iets vlotter laten verlopen. Daarom heeft hij bedacht dat een “PietenPlanner”, zoals hij het noemt, een uitkomst zou bieden. </w:t>
+        <w:t>orgen van de cadeautjes bij alle kinderen. Dit gaat elk jaar goed maar de Sint zou dit graag iets vlotter laten verlopen. Daarom heeft hij bedacht dat een “</w:t>
+      </w:r>
+      <w:proofErr w:type="spellStart"/>
+      <w:r>
+        <w:t>PietenPlanner</w:t>
+      </w:r>
+      <w:proofErr w:type="spellEnd"/>
+      <w:r>
+        <w:t xml:space="preserve">”, zoals hij het noemt, een uitkomst zou bieden. </w:t>
       </w:r>
     </w:p>
     <w:p>
@@ -2270,7 +2240,21 @@
         <w:rPr>
           <w:rFonts w:cs="LucidaSans"/>
         </w:rPr>
-        <w:t>zogenoemde "Pieten Posse" samen te stellen. Deze gaan dan, al dan niet vergezeld door de WegwijsPiet,</w:t>
+        <w:t xml:space="preserve">zogenoemde "Pieten Posse" samen te stellen. Deze gaan dan, al dan niet vergezeld door de </w:t>
+      </w:r>
+      <w:proofErr w:type="spellStart"/>
+      <w:r>
+        <w:rPr>
+          <w:rFonts w:cs="LucidaSans"/>
+        </w:rPr>
+        <w:t>WegwijsPiet</w:t>
+      </w:r>
+      <w:proofErr w:type="spellEnd"/>
+      <w:r>
+        <w:rPr>
+          <w:rFonts w:cs="LucidaSans"/>
+        </w:rPr>
+        <w:t>,</w:t>
       </w:r>
       <w:r>
         <w:rPr>
@@ -2368,7 +2352,21 @@
         <w:rPr>
           <w:rFonts w:cs="LucidaSans"/>
         </w:rPr>
-        <w:t xml:space="preserve">Op elke gemeente moet een cadeau categorie gekoppeld worden. Hiermee moet een groep pieten samengesteld kunnen worden en eventueel een WegwijsPiet. </w:t>
+        <w:t xml:space="preserve">Op elke gemeente moet een cadeau categorie gekoppeld worden. Hiermee moet een groep pieten samengesteld kunnen worden en eventueel een </w:t>
+      </w:r>
+      <w:proofErr w:type="spellStart"/>
+      <w:r>
+        <w:rPr>
+          <w:rFonts w:cs="LucidaSans"/>
+        </w:rPr>
+        <w:t>WegwijsPiet</w:t>
+      </w:r>
+      <w:proofErr w:type="spellEnd"/>
+      <w:r>
+        <w:rPr>
+          <w:rFonts w:cs="LucidaSans"/>
+        </w:rPr>
+        <w:t xml:space="preserve">. </w:t>
       </w:r>
     </w:p>
     <w:p>
@@ -2385,7 +2383,21 @@
         <w:rPr>
           <w:rFonts w:cs="LucidaSans"/>
         </w:rPr>
-        <w:t>Als de afstand tot de thuisbasis meer dan 25 kilometer is, moet er een WegwijsPiet bij zijn.</w:t>
+        <w:t xml:space="preserve">Als de afstand tot de thuisbasis meer dan 25 kilometer is, moet er een </w:t>
+      </w:r>
+      <w:proofErr w:type="spellStart"/>
+      <w:r>
+        <w:rPr>
+          <w:rFonts w:cs="LucidaSans"/>
+        </w:rPr>
+        <w:t>WegwijsPiet</w:t>
+      </w:r>
+      <w:proofErr w:type="spellEnd"/>
+      <w:r>
+        <w:rPr>
+          <w:rFonts w:cs="LucidaSans"/>
+        </w:rPr>
+        <w:t xml:space="preserve"> bij zijn.</w:t>
       </w:r>
     </w:p>
     <w:p>
@@ -2584,7 +2596,7 @@
             <v:path o:extrusionok="f" gradientshapeok="t" o:connecttype="rect"/>
             <o:lock v:ext="edit" aspectratio="t"/>
           </v:shapetype>
-          <v:shape id="_x0000_i1025" type="#_x0000_t75" style="width:467.25pt;height:423pt">
+          <v:shape id="_x0000_i1025" type="#_x0000_t75" style="width:467.5pt;height:422.7pt">
             <v:imagedata r:id="rId11" o:title="four tier drawing"/>
           </v:shape>
         </w:pict>
@@ -2704,7 +2716,15 @@
     </w:p>
     <w:p>
       <w:r>
-        <w:t>De verwoording naar tabellen en keys. Hierbij kan mogelijk ook een snelle ERD worden toegevoegd. Dit is de basis voor het ERD en database-ontwerp, waarbij dit onderdeel niet definitief hoeft te zijn.</w:t>
+        <w:t xml:space="preserve">De verwoording naar tabellen en </w:t>
+      </w:r>
+      <w:proofErr w:type="spellStart"/>
+      <w:r>
+        <w:t>keys</w:t>
+      </w:r>
+      <w:proofErr w:type="spellEnd"/>
+      <w:r>
+        <w:t>. Hierbij kan mogelijk ook een snelle ERD worden toegevoegd. Dit is de basis voor het ERD en database-ontwerp, waarbij dit onderdeel niet definitief hoeft te zijn.</w:t>
       </w:r>
     </w:p>
     <w:p>
@@ -2789,8 +2809,12 @@
       </w:r>
       <w:r>
         <w:tab/>
+      </w:r>
+      <w:proofErr w:type="spellStart"/>
+      <w:r>
         <w:t>number</w:t>
       </w:r>
+      <w:proofErr w:type="spellEnd"/>
       <w:r>
         <w:tab/>
       </w:r>
@@ -2842,10 +2866,7 @@
       </w:r>
       <w:r>
         <w:tab/>
-        <w:t xml:space="preserve">naam van de </w:t>
-      </w:r>
-      <w:r>
-        <w:t>provincie</w:t>
+        <w:t>naam van de provincie</w:t>
       </w:r>
       <w:r>
         <w:br/>
@@ -2862,8 +2883,12 @@
       </w:r>
       <w:r>
         <w:tab/>
+      </w:r>
+      <w:proofErr w:type="spellStart"/>
+      <w:r>
         <w:t>number</w:t>
       </w:r>
+      <w:proofErr w:type="spellEnd"/>
       <w:r>
         <w:tab/>
       </w:r>
@@ -2873,12 +2898,7 @@
       </w:r>
       <w:r>
         <w:br/>
-      </w:r>
-      <w:r>
-        <w:t>Coördinaten</w:t>
-      </w:r>
-      <w:r>
-        <w:t>-Y</w:t>
+        <w:t>Coördinaten-Y</w:t>
       </w:r>
       <w:r>
         <w:tab/>
@@ -2892,18 +2912,17 @@
       <w:r>
         <w:tab/>
       </w:r>
+      <w:proofErr w:type="spellStart"/>
       <w:r>
         <w:t>number</w:t>
       </w:r>
+      <w:proofErr w:type="spellEnd"/>
       <w:r>
         <w:tab/>
       </w:r>
       <w:r>
         <w:tab/>
-        <w:t>y</w:t>
-      </w:r>
-      <w:r>
-        <w:t>-coördinaten van gemeente</w:t>
+        <w:t>y-coördinaten van gemeente</w:t>
       </w:r>
       <w:r>
         <w:br/>
@@ -2918,8 +2937,12 @@
       </w:r>
       <w:r>
         <w:tab/>
+      </w:r>
+      <w:proofErr w:type="spellStart"/>
+      <w:r>
         <w:t>number</w:t>
       </w:r>
+      <w:proofErr w:type="spellEnd"/>
       <w:r>
         <w:tab/>
       </w:r>
@@ -2967,8 +2990,12 @@
       </w:r>
       <w:r>
         <w:tab/>
+      </w:r>
+      <w:proofErr w:type="spellStart"/>
+      <w:r>
         <w:t>number</w:t>
       </w:r>
+      <w:proofErr w:type="spellEnd"/>
       <w:r>
         <w:tab/>
       </w:r>
@@ -3001,10 +3028,7 @@
       </w:r>
       <w:r>
         <w:tab/>
-        <w:t xml:space="preserve">naam van de </w:t>
-      </w:r>
-      <w:r>
-        <w:t>piet</w:t>
+        <w:t>naam van de piet</w:t>
       </w:r>
       <w:r>
         <w:br/>
@@ -3054,8 +3078,6 @@
       </w:r>
       <w:r>
         <w:tab/>
-      </w:r>
-      <w:r>
         <w:t>Vaardigheden van de piet</w:t>
       </w:r>
       <w:r>
@@ -3106,19 +3128,17 @@
       <w:r>
         <w:tab/>
       </w:r>
+      <w:proofErr w:type="spellStart"/>
       <w:r>
         <w:t>number</w:t>
       </w:r>
+      <w:proofErr w:type="spellEnd"/>
       <w:r>
         <w:tab/>
-      </w:r>
-      <w:r>
         <w:t xml:space="preserve"> </w:t>
       </w:r>
       <w:r>
         <w:tab/>
-      </w:r>
-      <w:r>
         <w:t>nummer van de gemeente waar de piet heen gaat</w:t>
       </w:r>
     </w:p>
@@ -3145,13 +3165,7 @@
         <w:rPr>
           <w:u w:val="single"/>
         </w:rPr>
-        <w:t>N</w:t>
-      </w:r>
-      <w:r>
-        <w:rPr>
-          <w:u w:val="single"/>
-        </w:rPr>
-        <w:t>aam</w:t>
+        <w:t>Naam</w:t>
       </w:r>
       <w:r>
         <w:tab/>
@@ -3171,10 +3185,7 @@
       </w:r>
       <w:r>
         <w:tab/>
-        <w:t xml:space="preserve">naam van de </w:t>
-      </w:r>
-      <w:r>
-        <w:t>vaardigheid</w:t>
+        <w:t>naam van de vaardigheid</w:t>
       </w:r>
       <w:r>
         <w:br/>
@@ -3235,16 +3246,18 @@
       </w:r>
       <w:r>
         <w:tab/>
+      </w:r>
+      <w:proofErr w:type="spellStart"/>
+      <w:r>
         <w:t>number</w:t>
       </w:r>
+      <w:proofErr w:type="spellEnd"/>
       <w:r>
         <w:tab/>
         <w:t xml:space="preserve"> </w:t>
       </w:r>
       <w:r>
         <w:tab/>
-      </w:r>
-      <w:r>
         <w:t>naam van het cadeautype waar deze vaardigheid bij hoort</w:t>
       </w:r>
     </w:p>
@@ -3291,10 +3304,7 @@
       </w:r>
       <w:r>
         <w:tab/>
-        <w:t>naam</w:t>
-      </w:r>
-      <w:r>
-        <w:t xml:space="preserve"> van het cadeautype</w:t>
+        <w:t>naam van het cadeautype</w:t>
       </w:r>
     </w:p>
     <w:p>
@@ -3316,13 +3326,15 @@
       <w:bookmarkEnd w:id="34"/>
     </w:p>
     <w:p>
+      <w:bookmarkStart w:id="35" w:name="_GoBack"/>
+      <w:bookmarkEnd w:id="35"/>
       <w:r>
         <w:rPr>
           <w:noProof/>
           <w:lang w:eastAsia="nl-NL"/>
         </w:rPr>
         <w:pict>
-          <v:shape id="_x0000_i1026" type="#_x0000_t75" style="width:328.5pt;height:234.75pt">
+          <v:shape id="_x0000_i1033" type="#_x0000_t75" style="width:344.95pt;height:251.2pt">
             <v:imagedata r:id="rId12" o:title="ERD"/>
           </v:shape>
         </w:pict>
@@ -3342,19 +3354,19 @@
       <w:pPr>
         <w:pStyle w:val="Kop1"/>
       </w:pPr>
-      <w:bookmarkStart w:id="35" w:name="_Toc436727903"/>
-      <w:bookmarkStart w:id="36" w:name="_Toc436728162"/>
+      <w:bookmarkStart w:id="36" w:name="_Toc436727903"/>
+      <w:bookmarkStart w:id="37" w:name="_Toc436728162"/>
       <w:r>
         <w:lastRenderedPageBreak/>
         <w:t>Databaseontwerp</w:t>
       </w:r>
-      <w:bookmarkEnd w:id="35"/>
       <w:bookmarkEnd w:id="36"/>
+      <w:bookmarkEnd w:id="37"/>
     </w:p>
     <w:p>
       <w:r>
         <w:pict>
-          <v:shape id="_x0000_i1027" type="#_x0000_t75" style="width:468pt;height:408.75pt">
+          <v:shape id="_x0000_i1026" type="#_x0000_t75" style="width:467.95pt;height:409pt">
             <v:imagedata r:id="rId13" o:title="Databaseontwerp"/>
           </v:shape>
         </w:pict>
@@ -3378,7 +3390,7 @@
     <w:p>
       <w:r>
         <w:pict>
-          <v:shape id="_x0000_i1028" type="#_x0000_t75" style="width:468pt;height:8in">
+          <v:shape id="_x0000_i1027" type="#_x0000_t75" style="width:468.25pt;height:576.2pt">
             <v:imagedata r:id="rId14" o:title="Klassediagram"/>
           </v:shape>
         </w:pict>
@@ -3394,6 +3406,7 @@
       <w:r>
         <w:rPr>
           <w:noProof/>
+          <w:lang w:eastAsia="nl-NL"/>
         </w:rPr>
         <w:lastRenderedPageBreak/>
         <mc:AlternateContent>
@@ -3444,16 +3457,7 @@
                         <w:txbxContent>
                           <w:p>
                             <w:r>
-                              <w:t xml:space="preserve">GUI van het </w:t>
-                            </w:r>
-                            <w:r>
-                              <w:t>Home</w:t>
-                            </w:r>
-                            <w:r>
-                              <w:t xml:space="preserve"> tabblad</w:t>
-                            </w:r>
-                            <w:r>
-                              <w:t xml:space="preserve">, hierop zijn de verschillende gemeentes te kiezen e de posse samen te stellen. </w:t>
+                              <w:t xml:space="preserve">GUI van het Home tabblad, hierop zijn de verschillende gemeentes te kiezen e de posse samen te stellen. </w:t>
                             </w:r>
                           </w:p>
                         </w:txbxContent>
@@ -3505,7 +3509,7 @@
       </w:r>
       <w:r>
         <w:pict>
-          <v:shape id="_x0000_i1029" type="#_x0000_t75" style="width:446.25pt;height:356.25pt">
+          <v:shape id="_x0000_i1028" type="#_x0000_t75" style="width:446.3pt;height:356.3pt">
             <v:imagedata r:id="rId15" o:title="GUI-Home"/>
           </v:shape>
         </w:pict>
@@ -3513,6 +3517,7 @@
       <w:r>
         <w:rPr>
           <w:noProof/>
+          <w:lang w:eastAsia="nl-NL"/>
         </w:rPr>
         <w:lastRenderedPageBreak/>
         <mc:AlternateContent>
@@ -3563,16 +3568,7 @@
                         <w:txbxContent>
                           <w:p>
                             <w:r>
-                              <w:t xml:space="preserve">GUI van het </w:t>
-                            </w:r>
-                            <w:r>
-                              <w:t>pieten</w:t>
-                            </w:r>
-                            <w:r>
-                              <w:t xml:space="preserve"> tabblad</w:t>
-                            </w:r>
-                            <w:r>
-                              <w:t>, hierop zijn de pieten te beheren</w:t>
+                              <w:t>GUI van het pieten tabblad, hierop zijn de pieten te beheren</w:t>
                             </w:r>
                           </w:p>
                         </w:txbxContent>
@@ -3621,7 +3617,7 @@
       </w:r>
       <w:r>
         <w:pict>
-          <v:shape id="_x0000_i1030" type="#_x0000_t75" style="width:462pt;height:354.75pt">
+          <v:shape id="_x0000_i1029" type="#_x0000_t75" style="width:462.05pt;height:354.8pt">
             <v:imagedata r:id="rId16" o:title="GUI-Piet"/>
           </v:shape>
         </w:pict>
@@ -3629,6 +3625,7 @@
       <w:r>
         <w:rPr>
           <w:noProof/>
+          <w:lang w:eastAsia="nl-NL"/>
         </w:rPr>
         <w:lastRenderedPageBreak/>
         <mc:AlternateContent>
@@ -3679,16 +3676,7 @@
                         <w:txbxContent>
                           <w:p>
                             <w:r>
-                              <w:t xml:space="preserve">GUI van het </w:t>
-                            </w:r>
-                            <w:r>
-                              <w:t>vaardigheid</w:t>
-                            </w:r>
-                            <w:r>
-                              <w:t xml:space="preserve"> tabblad</w:t>
-                            </w:r>
-                            <w:r>
-                              <w:t>, hierop zijn de vaardigheden te beheren.</w:t>
+                              <w:t>GUI van het vaardigheid tabblad, hierop zijn de vaardigheden te beheren.</w:t>
                             </w:r>
                           </w:p>
                         </w:txbxContent>
@@ -3737,7 +3725,7 @@
       </w:r>
       <w:r>
         <w:pict>
-          <v:shape id="_x0000_i1031" type="#_x0000_t75" style="width:446.25pt;height:352.5pt">
+          <v:shape id="_x0000_i1030" type="#_x0000_t75" style="width:446.3pt;height:352.55pt">
             <v:imagedata r:id="rId17" o:title="GUI-Vaardigheid"/>
           </v:shape>
         </w:pict>
@@ -3745,6 +3733,7 @@
       <w:r>
         <w:rPr>
           <w:noProof/>
+          <w:lang w:eastAsia="nl-NL"/>
         </w:rPr>
         <w:lastRenderedPageBreak/>
         <mc:AlternateContent>
@@ -3835,7 +3824,7 @@
       </w:r>
       <w:r>
         <w:pict>
-          <v:shape id="_x0000_i1032" type="#_x0000_t75" style="width:446.25pt;height:352.5pt">
+          <v:shape id="_x0000_i1031" type="#_x0000_t75" style="width:446.3pt;height:352.55pt">
             <v:imagedata r:id="rId18" o:title="GUI-cadeautype"/>
           </v:shape>
         </w:pict>
@@ -3843,6 +3832,7 @@
       <w:r>
         <w:rPr>
           <w:noProof/>
+          <w:lang w:eastAsia="nl-NL"/>
         </w:rPr>
         <w:lastRenderedPageBreak/>
         <mc:AlternateContent>
@@ -3893,19 +3883,8 @@
                         <w:txbxContent>
                           <w:p>
                             <w:r>
-                              <w:t xml:space="preserve">GUI van het </w:t>
+                              <w:t xml:space="preserve">GUI van het gemeente tabblad, hierop zijn de gemeentes te beheren. </w:t>
                             </w:r>
-                            <w:r>
-                              <w:t>gemeente</w:t>
-                            </w:r>
-                            <w:r>
-                              <w:t xml:space="preserve"> tabblad</w:t>
-                            </w:r>
-                            <w:r>
-                              <w:t xml:space="preserve">, hierop zijn de gemeentes te beheren. </w:t>
-                            </w:r>
-                            <w:bookmarkStart w:id="37" w:name="_GoBack"/>
-                            <w:bookmarkEnd w:id="37"/>
                           </w:p>
                         </w:txbxContent>
                       </wps:txbx>
@@ -3955,7 +3934,7 @@
       </w:r>
       <w:r>
         <w:pict>
-          <v:shape id="_x0000_i1033" type="#_x0000_t75" style="width:441pt;height:343.5pt">
+          <v:shape id="_x0000_i1032" type="#_x0000_t75" style="width:441.05pt;height:343.55pt">
             <v:imagedata r:id="rId19" o:title="GUI-gemeente"/>
           </v:shape>
         </w:pict>
@@ -4041,7 +4020,7 @@
         <w:noProof/>
         <w:color w:val="5B9BD5" w:themeColor="accent1"/>
       </w:rPr>
-      <w:t>12</w:t>
+      <w:t>13</w:t>
     </w:r>
     <w:r>
       <w:rPr>
@@ -6058,7 +6037,7 @@
 </file>
 
 <file path=customXml/itemProps2.xml><?xml version="1.0" encoding="utf-8"?>
-<ds:datastoreItem xmlns:ds="http://schemas.openxmlformats.org/officeDocument/2006/customXml" ds:itemID="{8391FBB1-2F36-4B04-AC81-35996D958E7A}">
+<ds:datastoreItem xmlns:ds="http://schemas.openxmlformats.org/officeDocument/2006/customXml" ds:itemID="{6E09D15D-6385-4CE2-9DE7-F2ADAD4306A6}">
   <ds:schemaRefs>
     <ds:schemaRef ds:uri="http://schemas.openxmlformats.org/officeDocument/2006/bibliography"/>
   </ds:schemaRefs>

</xml_diff>